<commit_message>
Big O for single and double LinkedLists
</commit_message>
<xml_diff>
--- a/SingleLinkedList/singlyLinkedList.docx
+++ b/SingleLinkedList/singlyLinkedList.docx
@@ -6,20 +6,28 @@
       <w:pPr>
         <w:pStyle w:val="Title"/>
       </w:pPr>
-      <w:r>
-        <w:t xml:space="preserve">Dynamic </w:t>
-      </w:r>
-      <w:r>
-        <w:t>Array</w:t>
-      </w:r>
-      <w:r>
-        <w:t xml:space="preserve"> </w:t>
-      </w:r>
-      <w:r>
-        <w:t>(Arraylist)</w:t>
-      </w:r>
-      <w:r>
-        <w:t xml:space="preserve">– </w:t>
+      <w:proofErr w:type="spellStart"/>
+      <w:r>
+        <w:t>S</w:t>
+      </w:r>
+      <w:r>
+        <w:t>ingly</w:t>
+      </w:r>
+      <w:r>
+        <w:t>L</w:t>
+      </w:r>
+      <w:r>
+        <w:t>inked</w:t>
+      </w:r>
+      <w:r>
+        <w:t>L</w:t>
+      </w:r>
+      <w:r>
+        <w:t>ist</w:t>
+      </w:r>
+      <w:proofErr w:type="spellEnd"/>
+      <w:r>
+        <w:t xml:space="preserve">- </w:t>
       </w:r>
       <w:proofErr w:type="spellStart"/>
       <w:r>
@@ -43,427 +51,439 @@
     </w:p>
     <w:p>
       <w:pPr>
-        <w:pStyle w:val="NoSpacing"/>
-        <w:rPr>
-          <w:lang w:val="en-DK"/>
-        </w:rPr>
-      </w:pPr>
+        <w:rPr>
+          <w:sz w:val="24"/>
+          <w:szCs w:val="24"/>
+          <w:lang w:val="en-DK"/>
+        </w:rPr>
+      </w:pPr>
+      <w:r>
+        <w:rPr>
+          <w:sz w:val="24"/>
+          <w:szCs w:val="24"/>
+          <w:lang w:val="en-DK"/>
+        </w:rPr>
+        <w:t xml:space="preserve">En </w:t>
+      </w:r>
       <w:proofErr w:type="spellStart"/>
       <w:r>
         <w:rPr>
           <w:b/>
           <w:bCs/>
-          <w:lang w:val="en-DK"/>
-        </w:rPr>
-        <w:t>ArrayList</w:t>
-      </w:r>
-      <w:proofErr w:type="spellEnd"/>
-      <w:r>
+          <w:sz w:val="24"/>
+          <w:szCs w:val="24"/>
+          <w:lang w:val="en-DK"/>
+        </w:rPr>
+        <w:t>SinglyLinkedList</w:t>
+      </w:r>
+      <w:proofErr w:type="spellEnd"/>
+      <w:r>
+        <w:rPr>
+          <w:sz w:val="24"/>
+          <w:szCs w:val="24"/>
+          <w:lang w:val="en-DK"/>
+        </w:rPr>
+        <w:t xml:space="preserve"> </w:t>
+      </w:r>
+      <w:proofErr w:type="spellStart"/>
+      <w:r>
+        <w:rPr>
+          <w:sz w:val="24"/>
+          <w:szCs w:val="24"/>
+          <w:lang w:val="en-DK"/>
+        </w:rPr>
+        <w:t>består</w:t>
+      </w:r>
+      <w:proofErr w:type="spellEnd"/>
+      <w:r>
+        <w:rPr>
+          <w:sz w:val="24"/>
+          <w:szCs w:val="24"/>
+          <w:lang w:val="en-DK"/>
+        </w:rPr>
+        <w:t xml:space="preserve"> </w:t>
+      </w:r>
+      <w:proofErr w:type="spellStart"/>
+      <w:r>
+        <w:rPr>
+          <w:sz w:val="24"/>
+          <w:szCs w:val="24"/>
+          <w:lang w:val="en-DK"/>
+        </w:rPr>
+        <w:t>af</w:t>
+      </w:r>
+      <w:proofErr w:type="spellEnd"/>
+      <w:r>
+        <w:rPr>
+          <w:sz w:val="24"/>
+          <w:szCs w:val="24"/>
+          <w:lang w:val="en-DK"/>
+        </w:rPr>
+        <w:t xml:space="preserve"> </w:t>
+      </w:r>
+      <w:proofErr w:type="spellStart"/>
+      <w:r>
+        <w:rPr>
+          <w:sz w:val="24"/>
+          <w:szCs w:val="24"/>
+          <w:lang w:val="en-DK"/>
+        </w:rPr>
+        <w:t>noder</w:t>
+      </w:r>
+      <w:proofErr w:type="spellEnd"/>
+      <w:r>
+        <w:rPr>
+          <w:sz w:val="24"/>
+          <w:szCs w:val="24"/>
+          <w:lang w:val="en-DK"/>
+        </w:rPr>
+        <w:t xml:space="preserve">, </w:t>
+      </w:r>
+      <w:proofErr w:type="spellStart"/>
+      <w:r>
+        <w:rPr>
+          <w:sz w:val="24"/>
+          <w:szCs w:val="24"/>
+          <w:lang w:val="en-DK"/>
+        </w:rPr>
+        <w:t>hvor</w:t>
+      </w:r>
+      <w:proofErr w:type="spellEnd"/>
+      <w:r>
+        <w:rPr>
+          <w:sz w:val="24"/>
+          <w:szCs w:val="24"/>
+          <w:lang w:val="en-DK"/>
+        </w:rPr>
+        <w:t xml:space="preserve"> </w:t>
+      </w:r>
+      <w:proofErr w:type="spellStart"/>
+      <w:r>
+        <w:rPr>
+          <w:sz w:val="24"/>
+          <w:szCs w:val="24"/>
+          <w:lang w:val="en-DK"/>
+        </w:rPr>
+        <w:t>hver</w:t>
+      </w:r>
+      <w:proofErr w:type="spellEnd"/>
+      <w:r>
+        <w:rPr>
+          <w:sz w:val="24"/>
+          <w:szCs w:val="24"/>
+          <w:lang w:val="en-DK"/>
+        </w:rPr>
+        <w:t xml:space="preserve"> node </w:t>
+      </w:r>
+      <w:proofErr w:type="spellStart"/>
+      <w:r>
+        <w:rPr>
+          <w:sz w:val="24"/>
+          <w:szCs w:val="24"/>
+          <w:lang w:val="en-DK"/>
+        </w:rPr>
+        <w:t>peger</w:t>
+      </w:r>
+      <w:proofErr w:type="spellEnd"/>
+      <w:r>
+        <w:rPr>
+          <w:sz w:val="24"/>
+          <w:szCs w:val="24"/>
+          <w:lang w:val="en-DK"/>
+        </w:rPr>
+        <w:t xml:space="preserve"> </w:t>
+      </w:r>
+      <w:proofErr w:type="spellStart"/>
+      <w:r>
+        <w:rPr>
+          <w:sz w:val="24"/>
+          <w:szCs w:val="24"/>
+          <w:lang w:val="en-DK"/>
+        </w:rPr>
+        <w:t>på</w:t>
+      </w:r>
+      <w:proofErr w:type="spellEnd"/>
+      <w:r>
+        <w:rPr>
+          <w:sz w:val="24"/>
+          <w:szCs w:val="24"/>
+          <w:lang w:val="en-DK"/>
+        </w:rPr>
+        <w:t xml:space="preserve"> den </w:t>
+      </w:r>
+      <w:proofErr w:type="spellStart"/>
+      <w:r>
+        <w:rPr>
+          <w:sz w:val="24"/>
+          <w:szCs w:val="24"/>
+          <w:lang w:val="en-DK"/>
+        </w:rPr>
+        <w:t>næste</w:t>
+      </w:r>
+      <w:proofErr w:type="spellEnd"/>
+      <w:r>
+        <w:rPr>
+          <w:sz w:val="24"/>
+          <w:szCs w:val="24"/>
+          <w:lang w:val="en-DK"/>
+        </w:rPr>
+        <w:t xml:space="preserve">. Den </w:t>
+      </w:r>
+      <w:proofErr w:type="spellStart"/>
+      <w:r>
+        <w:rPr>
+          <w:sz w:val="24"/>
+          <w:szCs w:val="24"/>
+          <w:lang w:val="en-DK"/>
+        </w:rPr>
+        <w:t>har</w:t>
+      </w:r>
+      <w:proofErr w:type="spellEnd"/>
+      <w:r>
+        <w:rPr>
+          <w:sz w:val="24"/>
+          <w:szCs w:val="24"/>
+          <w:lang w:val="en-DK"/>
+        </w:rPr>
+        <w:t xml:space="preserve"> </w:t>
+      </w:r>
+      <w:proofErr w:type="spellStart"/>
+      <w:r>
+        <w:rPr>
+          <w:sz w:val="24"/>
+          <w:szCs w:val="24"/>
+          <w:lang w:val="en-DK"/>
+        </w:rPr>
+        <w:t>ikke</w:t>
+      </w:r>
+      <w:proofErr w:type="spellEnd"/>
+      <w:r>
+        <w:rPr>
+          <w:sz w:val="24"/>
+          <w:szCs w:val="24"/>
+          <w:lang w:val="en-DK"/>
+        </w:rPr>
+        <w:t xml:space="preserve"> </w:t>
+      </w:r>
+      <w:proofErr w:type="spellStart"/>
+      <w:r>
+        <w:rPr>
+          <w:sz w:val="24"/>
+          <w:szCs w:val="24"/>
+          <w:lang w:val="en-DK"/>
+        </w:rPr>
+        <w:t>direkte</w:t>
+      </w:r>
+      <w:proofErr w:type="spellEnd"/>
+      <w:r>
+        <w:rPr>
+          <w:sz w:val="24"/>
+          <w:szCs w:val="24"/>
+          <w:lang w:val="en-DK"/>
+        </w:rPr>
+        <w:t xml:space="preserve"> </w:t>
+      </w:r>
+      <w:proofErr w:type="spellStart"/>
+      <w:r>
+        <w:rPr>
+          <w:sz w:val="24"/>
+          <w:szCs w:val="24"/>
+          <w:lang w:val="en-DK"/>
+        </w:rPr>
+        <w:t>adgang</w:t>
+      </w:r>
+      <w:proofErr w:type="spellEnd"/>
+      <w:r>
+        <w:rPr>
+          <w:sz w:val="24"/>
+          <w:szCs w:val="24"/>
+          <w:lang w:val="en-DK"/>
+        </w:rPr>
+        <w:t xml:space="preserve"> via </w:t>
+      </w:r>
+      <w:proofErr w:type="spellStart"/>
+      <w:r>
+        <w:rPr>
+          <w:sz w:val="24"/>
+          <w:szCs w:val="24"/>
+          <w:lang w:val="en-DK"/>
+        </w:rPr>
+        <w:t>indeks</w:t>
+      </w:r>
+      <w:proofErr w:type="spellEnd"/>
+      <w:r>
+        <w:rPr>
+          <w:sz w:val="24"/>
+          <w:szCs w:val="24"/>
+          <w:lang w:val="en-DK"/>
+        </w:rPr>
+        <w:t xml:space="preserve">, men </w:t>
+      </w:r>
+      <w:proofErr w:type="spellStart"/>
+      <w:r>
+        <w:rPr>
+          <w:sz w:val="24"/>
+          <w:szCs w:val="24"/>
+          <w:lang w:val="en-DK"/>
+        </w:rPr>
+        <w:t>gør</w:t>
+      </w:r>
+      <w:proofErr w:type="spellEnd"/>
+      <w:r>
+        <w:rPr>
+          <w:sz w:val="24"/>
+          <w:szCs w:val="24"/>
+          <w:lang w:val="en-DK"/>
+        </w:rPr>
+        <w:t xml:space="preserve"> det let at </w:t>
+      </w:r>
+      <w:proofErr w:type="spellStart"/>
+      <w:r>
+        <w:rPr>
+          <w:sz w:val="24"/>
+          <w:szCs w:val="24"/>
+          <w:lang w:val="en-DK"/>
+        </w:rPr>
+        <w:t>indsætte</w:t>
+      </w:r>
+      <w:proofErr w:type="spellEnd"/>
+      <w:r>
+        <w:rPr>
+          <w:sz w:val="24"/>
+          <w:szCs w:val="24"/>
+          <w:lang w:val="en-DK"/>
+        </w:rPr>
+        <w:t xml:space="preserve"> </w:t>
+      </w:r>
+      <w:proofErr w:type="spellStart"/>
+      <w:r>
+        <w:rPr>
+          <w:sz w:val="24"/>
+          <w:szCs w:val="24"/>
+          <w:lang w:val="en-DK"/>
+        </w:rPr>
+        <w:t>og</w:t>
+      </w:r>
+      <w:proofErr w:type="spellEnd"/>
+      <w:r>
+        <w:rPr>
+          <w:sz w:val="24"/>
+          <w:szCs w:val="24"/>
+          <w:lang w:val="en-DK"/>
+        </w:rPr>
+        <w:t xml:space="preserve"> </w:t>
+      </w:r>
+      <w:proofErr w:type="spellStart"/>
+      <w:r>
+        <w:rPr>
+          <w:sz w:val="24"/>
+          <w:szCs w:val="24"/>
+          <w:lang w:val="en-DK"/>
+        </w:rPr>
+        <w:t>fjerne</w:t>
+      </w:r>
+      <w:proofErr w:type="spellEnd"/>
+      <w:r>
+        <w:rPr>
+          <w:sz w:val="24"/>
+          <w:szCs w:val="24"/>
+          <w:lang w:val="en-DK"/>
+        </w:rPr>
+        <w:t xml:space="preserve"> </w:t>
+      </w:r>
+      <w:proofErr w:type="spellStart"/>
+      <w:r>
+        <w:rPr>
+          <w:sz w:val="24"/>
+          <w:szCs w:val="24"/>
+          <w:lang w:val="en-DK"/>
+        </w:rPr>
+        <w:t>elementer</w:t>
+      </w:r>
+      <w:proofErr w:type="spellEnd"/>
+      <w:r>
+        <w:rPr>
+          <w:sz w:val="24"/>
+          <w:szCs w:val="24"/>
+          <w:lang w:val="en-DK"/>
+        </w:rPr>
+        <w:t xml:space="preserve"> </w:t>
+      </w:r>
+      <w:proofErr w:type="spellStart"/>
+      <w:r>
+        <w:rPr>
+          <w:sz w:val="24"/>
+          <w:szCs w:val="24"/>
+          <w:lang w:val="en-DK"/>
+        </w:rPr>
+        <w:t>i</w:t>
+      </w:r>
+      <w:proofErr w:type="spellEnd"/>
+      <w:r>
+        <w:rPr>
+          <w:sz w:val="24"/>
+          <w:szCs w:val="24"/>
+          <w:lang w:val="en-DK"/>
+        </w:rPr>
+        <w:t xml:space="preserve"> </w:t>
+      </w:r>
+      <w:proofErr w:type="spellStart"/>
+      <w:r>
+        <w:rPr>
+          <w:sz w:val="24"/>
+          <w:szCs w:val="24"/>
+          <w:lang w:val="en-DK"/>
+        </w:rPr>
+        <w:t>starten</w:t>
+      </w:r>
+      <w:proofErr w:type="spellEnd"/>
+      <w:r>
+        <w:rPr>
+          <w:sz w:val="24"/>
+          <w:szCs w:val="24"/>
+          <w:lang w:val="en-DK"/>
+        </w:rPr>
+        <w:t xml:space="preserve"> </w:t>
+      </w:r>
+      <w:proofErr w:type="spellStart"/>
+      <w:r>
+        <w:rPr>
+          <w:sz w:val="24"/>
+          <w:szCs w:val="24"/>
+          <w:lang w:val="en-DK"/>
+        </w:rPr>
+        <w:t>af</w:t>
+      </w:r>
+      <w:proofErr w:type="spellEnd"/>
+      <w:r>
+        <w:rPr>
+          <w:sz w:val="24"/>
+          <w:szCs w:val="24"/>
+          <w:lang w:val="en-DK"/>
+        </w:rPr>
+        <w:t xml:space="preserve"> listen.</w:t>
+      </w:r>
+    </w:p>
+    <w:p>
+      <w:pPr>
+        <w:pStyle w:val="NoSpacing"/>
         <w:rPr>
           <w:b/>
           <w:bCs/>
-          <w:lang w:val="en-DK"/>
-        </w:rPr>
-        <w:t xml:space="preserve"> – </w:t>
-      </w:r>
-      <w:proofErr w:type="spellStart"/>
+          <w:sz w:val="24"/>
+          <w:szCs w:val="24"/>
+          <w:lang w:val="en-DK"/>
+        </w:rPr>
+      </w:pPr>
       <w:r>
         <w:rPr>
           <w:b/>
           <w:bCs/>
-          <w:lang w:val="en-DK"/>
-        </w:rPr>
-        <w:t>kort</w:t>
-      </w:r>
-      <w:proofErr w:type="spellEnd"/>
-      <w:r>
-        <w:rPr>
-          <w:b/>
-          <w:bCs/>
-          <w:lang w:val="en-DK"/>
-        </w:rPr>
-        <w:t xml:space="preserve"> </w:t>
-      </w:r>
-      <w:proofErr w:type="spellStart"/>
-      <w:r>
-        <w:rPr>
-          <w:b/>
-          <w:bCs/>
-          <w:lang w:val="en-DK"/>
-        </w:rPr>
-        <w:t>beskrivelse</w:t>
-      </w:r>
-      <w:proofErr w:type="spellEnd"/>
-      <w:r>
-        <w:rPr>
-          <w:b/>
-          <w:bCs/>
-          <w:lang w:val="en-DK"/>
-        </w:rPr>
-        <w:t>:</w:t>
-      </w:r>
-      <w:r>
-        <w:rPr>
-          <w:lang w:val="en-DK"/>
-        </w:rPr>
-        <w:br/>
-        <w:t xml:space="preserve">En </w:t>
-      </w:r>
-      <w:proofErr w:type="spellStart"/>
-      <w:r>
-        <w:rPr>
-          <w:b/>
-          <w:bCs/>
-          <w:lang w:val="en-DK"/>
-        </w:rPr>
-        <w:t>ArrayList</w:t>
-      </w:r>
-      <w:proofErr w:type="spellEnd"/>
-      <w:r>
-        <w:rPr>
-          <w:lang w:val="en-DK"/>
-        </w:rPr>
-        <w:t xml:space="preserve"> er </w:t>
-      </w:r>
-      <w:proofErr w:type="spellStart"/>
-      <w:r>
-        <w:rPr>
-          <w:lang w:val="en-DK"/>
-        </w:rPr>
-        <w:t>en</w:t>
-      </w:r>
-      <w:proofErr w:type="spellEnd"/>
-      <w:r>
-        <w:rPr>
-          <w:lang w:val="en-DK"/>
-        </w:rPr>
-        <w:t xml:space="preserve"> </w:t>
-      </w:r>
-      <w:proofErr w:type="spellStart"/>
-      <w:r>
-        <w:rPr>
-          <w:lang w:val="en-DK"/>
-        </w:rPr>
-        <w:t>dynamisk</w:t>
-      </w:r>
-      <w:proofErr w:type="spellEnd"/>
-      <w:r>
-        <w:rPr>
-          <w:lang w:val="en-DK"/>
-        </w:rPr>
-        <w:t xml:space="preserve"> </w:t>
-      </w:r>
-      <w:proofErr w:type="spellStart"/>
-      <w:r>
-        <w:rPr>
-          <w:lang w:val="en-DK"/>
-        </w:rPr>
-        <w:t>liste</w:t>
-      </w:r>
-      <w:proofErr w:type="spellEnd"/>
-      <w:r>
-        <w:rPr>
-          <w:lang w:val="en-DK"/>
-        </w:rPr>
-        <w:t xml:space="preserve">, der </w:t>
-      </w:r>
-      <w:proofErr w:type="spellStart"/>
-      <w:r>
-        <w:rPr>
-          <w:lang w:val="en-DK"/>
-        </w:rPr>
-        <w:t>internt</w:t>
-      </w:r>
-      <w:proofErr w:type="spellEnd"/>
-      <w:r>
-        <w:rPr>
-          <w:lang w:val="en-DK"/>
-        </w:rPr>
-        <w:t xml:space="preserve"> </w:t>
-      </w:r>
-      <w:proofErr w:type="spellStart"/>
-      <w:r>
-        <w:rPr>
-          <w:lang w:val="en-DK"/>
-        </w:rPr>
-        <w:t>bruger</w:t>
-      </w:r>
-      <w:proofErr w:type="spellEnd"/>
-      <w:r>
-        <w:rPr>
-          <w:lang w:val="en-DK"/>
-        </w:rPr>
-        <w:t xml:space="preserve"> et </w:t>
-      </w:r>
-      <w:r>
-        <w:rPr>
-          <w:b/>
-          <w:bCs/>
-          <w:lang w:val="en-DK"/>
-        </w:rPr>
-        <w:t>array</w:t>
-      </w:r>
-      <w:r>
-        <w:rPr>
-          <w:lang w:val="en-DK"/>
-        </w:rPr>
-        <w:t xml:space="preserve"> </w:t>
-      </w:r>
-      <w:proofErr w:type="spellStart"/>
-      <w:r>
-        <w:rPr>
-          <w:lang w:val="en-DK"/>
-        </w:rPr>
-        <w:t>til</w:t>
-      </w:r>
-      <w:proofErr w:type="spellEnd"/>
-      <w:r>
-        <w:rPr>
-          <w:lang w:val="en-DK"/>
-        </w:rPr>
-        <w:t xml:space="preserve"> at </w:t>
-      </w:r>
-      <w:proofErr w:type="spellStart"/>
-      <w:r>
-        <w:rPr>
-          <w:lang w:val="en-DK"/>
-        </w:rPr>
-        <w:t>gemme</w:t>
-      </w:r>
-      <w:proofErr w:type="spellEnd"/>
-      <w:r>
-        <w:rPr>
-          <w:lang w:val="en-DK"/>
-        </w:rPr>
-        <w:t xml:space="preserve"> </w:t>
-      </w:r>
-      <w:proofErr w:type="spellStart"/>
-      <w:r>
-        <w:rPr>
-          <w:lang w:val="en-DK"/>
-        </w:rPr>
-        <w:t>elementer</w:t>
-      </w:r>
-      <w:proofErr w:type="spellEnd"/>
-      <w:r>
-        <w:rPr>
-          <w:lang w:val="en-DK"/>
-        </w:rPr>
-        <w:t xml:space="preserve">. Den </w:t>
-      </w:r>
-      <w:proofErr w:type="spellStart"/>
-      <w:r>
-        <w:rPr>
-          <w:lang w:val="en-DK"/>
-        </w:rPr>
-        <w:t>vokser</w:t>
-      </w:r>
-      <w:proofErr w:type="spellEnd"/>
-      <w:r>
-        <w:rPr>
-          <w:lang w:val="en-DK"/>
-        </w:rPr>
-        <w:t xml:space="preserve"> </w:t>
-      </w:r>
-      <w:proofErr w:type="spellStart"/>
-      <w:r>
-        <w:rPr>
-          <w:lang w:val="en-DK"/>
-        </w:rPr>
-        <w:t>automatisk</w:t>
-      </w:r>
-      <w:proofErr w:type="spellEnd"/>
-      <w:r>
-        <w:rPr>
-          <w:lang w:val="en-DK"/>
-        </w:rPr>
-        <w:t xml:space="preserve">, </w:t>
-      </w:r>
-      <w:proofErr w:type="spellStart"/>
-      <w:r>
-        <w:rPr>
-          <w:lang w:val="en-DK"/>
-        </w:rPr>
-        <w:t>når</w:t>
-      </w:r>
-      <w:proofErr w:type="spellEnd"/>
-      <w:r>
-        <w:rPr>
-          <w:lang w:val="en-DK"/>
-        </w:rPr>
-        <w:t xml:space="preserve"> der </w:t>
-      </w:r>
-      <w:proofErr w:type="spellStart"/>
-      <w:r>
-        <w:rPr>
-          <w:lang w:val="en-DK"/>
-        </w:rPr>
-        <w:t>tilføjes</w:t>
-      </w:r>
-      <w:proofErr w:type="spellEnd"/>
-      <w:r>
-        <w:rPr>
-          <w:lang w:val="en-DK"/>
-        </w:rPr>
-        <w:t xml:space="preserve"> </w:t>
-      </w:r>
-      <w:proofErr w:type="spellStart"/>
-      <w:r>
-        <w:rPr>
-          <w:lang w:val="en-DK"/>
-        </w:rPr>
-        <w:t>flere</w:t>
-      </w:r>
-      <w:proofErr w:type="spellEnd"/>
-      <w:r>
-        <w:rPr>
-          <w:lang w:val="en-DK"/>
-        </w:rPr>
-        <w:t xml:space="preserve"> </w:t>
-      </w:r>
-      <w:proofErr w:type="spellStart"/>
-      <w:r>
-        <w:rPr>
-          <w:lang w:val="en-DK"/>
-        </w:rPr>
-        <w:t>elementer</w:t>
-      </w:r>
-      <w:proofErr w:type="spellEnd"/>
-      <w:r>
-        <w:rPr>
-          <w:lang w:val="en-DK"/>
-        </w:rPr>
-        <w:t xml:space="preserve"> end der er </w:t>
-      </w:r>
-      <w:proofErr w:type="spellStart"/>
-      <w:r>
-        <w:rPr>
-          <w:lang w:val="en-DK"/>
-        </w:rPr>
-        <w:t>plads</w:t>
-      </w:r>
-      <w:proofErr w:type="spellEnd"/>
-      <w:r>
-        <w:rPr>
-          <w:lang w:val="en-DK"/>
-        </w:rPr>
-        <w:t xml:space="preserve"> </w:t>
-      </w:r>
-      <w:proofErr w:type="spellStart"/>
-      <w:r>
-        <w:rPr>
-          <w:lang w:val="en-DK"/>
-        </w:rPr>
-        <w:t>til</w:t>
-      </w:r>
-      <w:proofErr w:type="spellEnd"/>
-      <w:r>
-        <w:rPr>
-          <w:lang w:val="en-DK"/>
-        </w:rPr>
-        <w:t xml:space="preserve">, </w:t>
-      </w:r>
-      <w:proofErr w:type="spellStart"/>
-      <w:r>
-        <w:rPr>
-          <w:lang w:val="en-DK"/>
-        </w:rPr>
-        <w:t>og</w:t>
-      </w:r>
-      <w:proofErr w:type="spellEnd"/>
-      <w:r>
-        <w:rPr>
-          <w:lang w:val="en-DK"/>
-        </w:rPr>
-        <w:t xml:space="preserve"> giver </w:t>
-      </w:r>
-      <w:proofErr w:type="spellStart"/>
-      <w:r>
-        <w:rPr>
-          <w:lang w:val="en-DK"/>
-        </w:rPr>
-        <w:t>hurtig</w:t>
-      </w:r>
-      <w:proofErr w:type="spellEnd"/>
-      <w:r>
-        <w:rPr>
-          <w:lang w:val="en-DK"/>
-        </w:rPr>
-        <w:t xml:space="preserve"> </w:t>
-      </w:r>
-      <w:proofErr w:type="spellStart"/>
-      <w:r>
-        <w:rPr>
-          <w:lang w:val="en-DK"/>
-        </w:rPr>
-        <w:t>adgang</w:t>
-      </w:r>
-      <w:proofErr w:type="spellEnd"/>
-      <w:r>
-        <w:rPr>
-          <w:lang w:val="en-DK"/>
-        </w:rPr>
-        <w:t xml:space="preserve"> </w:t>
-      </w:r>
-      <w:proofErr w:type="spellStart"/>
-      <w:r>
-        <w:rPr>
-          <w:lang w:val="en-DK"/>
-        </w:rPr>
-        <w:t>til</w:t>
-      </w:r>
-      <w:proofErr w:type="spellEnd"/>
-      <w:r>
-        <w:rPr>
-          <w:lang w:val="en-DK"/>
-        </w:rPr>
-        <w:t xml:space="preserve"> </w:t>
-      </w:r>
-      <w:proofErr w:type="spellStart"/>
-      <w:r>
-        <w:rPr>
-          <w:lang w:val="en-DK"/>
-        </w:rPr>
-        <w:t>elementer</w:t>
-      </w:r>
-      <w:proofErr w:type="spellEnd"/>
-      <w:r>
-        <w:rPr>
-          <w:lang w:val="en-DK"/>
-        </w:rPr>
-        <w:t xml:space="preserve"> via </w:t>
-      </w:r>
-      <w:proofErr w:type="spellStart"/>
-      <w:r>
-        <w:rPr>
-          <w:lang w:val="en-DK"/>
-        </w:rPr>
-        <w:t>indeks</w:t>
-      </w:r>
-      <w:proofErr w:type="spellEnd"/>
-      <w:r>
-        <w:rPr>
-          <w:lang w:val="en-DK"/>
-        </w:rPr>
-        <w:t>.</w:t>
-      </w:r>
-    </w:p>
-    <w:p>
-      <w:pPr>
-        <w:pStyle w:val="NoSpacing"/>
-        <w:rPr>
-          <w:b/>
-          <w:bCs/>
-          <w:lang w:val="en-DK"/>
-        </w:rPr>
-      </w:pPr>
-      <w:r>
-        <w:rPr>
-          <w:b/>
-          <w:bCs/>
-          <w:lang w:val="en-DK"/>
-        </w:rPr>
-        <w:t>Fordele (Pros):</w:t>
+          <w:sz w:val="24"/>
+          <w:szCs w:val="24"/>
+          <w:lang w:val="en-DK"/>
+        </w:rPr>
+        <w:t xml:space="preserve"> Pros:</w:t>
       </w:r>
     </w:p>
     <w:p>
@@ -471,29 +491,91 @@
         <w:pStyle w:val="NoSpacing"/>
         <w:numPr>
           <w:ilvl w:val="0"/>
-          <w:numId w:val="3"/>
+          <w:numId w:val="7"/>
         </w:numPr>
         <w:rPr>
-          <w:lang w:val="en-DK"/>
-        </w:rPr>
-      </w:pPr>
-      <w:r>
-        <w:rPr>
-          <w:b/>
-          <w:bCs/>
-          <w:lang w:val="en-DK"/>
-        </w:rPr>
-        <w:t>Random access:</w:t>
-      </w:r>
-      <w:r>
-        <w:rPr>
+          <w:sz w:val="24"/>
+          <w:szCs w:val="24"/>
+          <w:lang w:val="en-DK"/>
+        </w:rPr>
+      </w:pPr>
+      <w:proofErr w:type="spellStart"/>
+      <w:r>
+        <w:rPr>
+          <w:sz w:val="24"/>
+          <w:szCs w:val="24"/>
+          <w:lang w:val="en-DK"/>
+        </w:rPr>
+        <w:t>Indsættelse</w:t>
+      </w:r>
+      <w:proofErr w:type="spellEnd"/>
+      <w:r>
+        <w:rPr>
+          <w:sz w:val="24"/>
+          <w:szCs w:val="24"/>
+          <w:lang w:val="en-DK"/>
+        </w:rPr>
+        <w:t>/</w:t>
+      </w:r>
+      <w:proofErr w:type="spellStart"/>
+      <w:r>
+        <w:rPr>
+          <w:sz w:val="24"/>
+          <w:szCs w:val="24"/>
+          <w:lang w:val="en-DK"/>
+        </w:rPr>
+        <w:t>fjernelse</w:t>
+      </w:r>
+      <w:proofErr w:type="spellEnd"/>
+      <w:r>
+        <w:rPr>
+          <w:sz w:val="24"/>
+          <w:szCs w:val="24"/>
           <w:lang w:val="en-DK"/>
         </w:rPr>
         <w:t xml:space="preserve"> </w:t>
       </w:r>
+      <w:proofErr w:type="spellStart"/>
+      <w:r>
+        <w:rPr>
+          <w:sz w:val="24"/>
+          <w:szCs w:val="24"/>
+          <w:lang w:val="en-DK"/>
+        </w:rPr>
+        <w:t>i</w:t>
+      </w:r>
+      <w:proofErr w:type="spellEnd"/>
+      <w:r>
+        <w:rPr>
+          <w:sz w:val="24"/>
+          <w:szCs w:val="24"/>
+          <w:lang w:val="en-DK"/>
+        </w:rPr>
+        <w:t xml:space="preserve"> </w:t>
+      </w:r>
+      <w:proofErr w:type="spellStart"/>
+      <w:r>
+        <w:rPr>
+          <w:sz w:val="24"/>
+          <w:szCs w:val="24"/>
+          <w:lang w:val="en-DK"/>
+        </w:rPr>
+        <w:t>starten</w:t>
+      </w:r>
+      <w:proofErr w:type="spellEnd"/>
+      <w:r>
+        <w:rPr>
+          <w:sz w:val="24"/>
+          <w:szCs w:val="24"/>
+          <w:lang w:val="en-DK"/>
+        </w:rPr>
+        <w:t xml:space="preserve">: </w:t>
+      </w:r>
       <w:proofErr w:type="gramStart"/>
       <w:r>
         <w:rPr>
+          <w:sz w:val="24"/>
+          <w:szCs w:val="24"/>
           <w:lang w:val="en-DK"/>
         </w:rPr>
         <w:t>O(</w:t>
@@ -501,20 +583,44 @@
       <w:proofErr w:type="gramEnd"/>
       <w:r>
         <w:rPr>
-          <w:lang w:val="en-DK"/>
-        </w:rPr>
-        <w:t xml:space="preserve">1) – Hurtig </w:t>
-      </w:r>
-      <w:proofErr w:type="spellStart"/>
-      <w:r>
-        <w:rPr>
-          <w:lang w:val="en-DK"/>
-        </w:rPr>
-        <w:t>adgang</w:t>
-      </w:r>
-      <w:proofErr w:type="spellEnd"/>
-      <w:r>
-        <w:rPr>
+          <w:sz w:val="24"/>
+          <w:szCs w:val="24"/>
+          <w:lang w:val="en-DK"/>
+        </w:rPr>
+        <w:t xml:space="preserve">1) – </w:t>
+      </w:r>
+      <w:proofErr w:type="spellStart"/>
+      <w:r>
+        <w:rPr>
+          <w:sz w:val="24"/>
+          <w:szCs w:val="24"/>
+          <w:lang w:val="en-DK"/>
+        </w:rPr>
+        <w:t>Hurtigt</w:t>
+      </w:r>
+      <w:proofErr w:type="spellEnd"/>
+      <w:r>
+        <w:rPr>
+          <w:sz w:val="24"/>
+          <w:szCs w:val="24"/>
+          <w:lang w:val="en-DK"/>
+        </w:rPr>
+        <w:t xml:space="preserve">, da </w:t>
+      </w:r>
+      <w:proofErr w:type="spellStart"/>
+      <w:r>
+        <w:rPr>
+          <w:sz w:val="24"/>
+          <w:szCs w:val="24"/>
+          <w:lang w:val="en-DK"/>
+        </w:rPr>
+        <w:t>kun</w:t>
+      </w:r>
+      <w:proofErr w:type="spellEnd"/>
+      <w:r>
+        <w:rPr>
+          <w:sz w:val="24"/>
+          <w:szCs w:val="24"/>
           <w:lang w:val="en-DK"/>
         </w:rPr>
         <w:t xml:space="preserve"> </w:t>
@@ -522,6 +628,26 @@
       <w:proofErr w:type="spellStart"/>
       <w:r>
         <w:rPr>
+          <w:sz w:val="24"/>
+          <w:szCs w:val="24"/>
+          <w:lang w:val="en-DK"/>
+        </w:rPr>
+        <w:t>referencen</w:t>
+      </w:r>
+      <w:proofErr w:type="spellEnd"/>
+      <w:r>
+        <w:rPr>
+          <w:sz w:val="24"/>
+          <w:szCs w:val="24"/>
+          <w:lang w:val="en-DK"/>
+        </w:rPr>
+        <w:t xml:space="preserve"> </w:t>
+      </w:r>
+      <w:proofErr w:type="spellStart"/>
+      <w:r>
+        <w:rPr>
+          <w:sz w:val="24"/>
+          <w:szCs w:val="24"/>
           <w:lang w:val="en-DK"/>
         </w:rPr>
         <w:t>til</w:t>
@@ -529,6 +655,8 @@
       <w:proofErr w:type="spellEnd"/>
       <w:r>
         <w:rPr>
+          <w:sz w:val="24"/>
+          <w:szCs w:val="24"/>
           <w:lang w:val="en-DK"/>
         </w:rPr>
         <w:t xml:space="preserve"> </w:t>
@@ -536,41 +664,35 @@
       <w:proofErr w:type="spellStart"/>
       <w:r>
         <w:rPr>
-          <w:lang w:val="en-DK"/>
-        </w:rPr>
-        <w:t>elementer</w:t>
-      </w:r>
-      <w:proofErr w:type="spellEnd"/>
-      <w:r>
-        <w:rPr>
-          <w:lang w:val="en-DK"/>
-        </w:rPr>
-        <w:t xml:space="preserve"> via </w:t>
-      </w:r>
-      <w:proofErr w:type="spellStart"/>
-      <w:r>
-        <w:rPr>
-          <w:lang w:val="en-DK"/>
-        </w:rPr>
-        <w:t>indeks</w:t>
-      </w:r>
-      <w:proofErr w:type="spellEnd"/>
-      <w:r>
-        <w:rPr>
-          <w:lang w:val="en-DK"/>
-        </w:rPr>
-        <w:t xml:space="preserve"> (</w:t>
-      </w:r>
-      <w:proofErr w:type="spellStart"/>
-      <w:r>
-        <w:rPr>
-          <w:lang w:val="en-DK"/>
-        </w:rPr>
-        <w:t>som</w:t>
-      </w:r>
-      <w:proofErr w:type="spellEnd"/>
-      <w:r>
-        <w:rPr>
+          <w:sz w:val="24"/>
+          <w:szCs w:val="24"/>
+          <w:lang w:val="en-DK"/>
+        </w:rPr>
+        <w:t>første</w:t>
+      </w:r>
+      <w:proofErr w:type="spellEnd"/>
+      <w:r>
+        <w:rPr>
+          <w:sz w:val="24"/>
+          <w:szCs w:val="24"/>
+          <w:lang w:val="en-DK"/>
+        </w:rPr>
+        <w:t xml:space="preserve"> node </w:t>
+      </w:r>
+      <w:proofErr w:type="spellStart"/>
+      <w:r>
+        <w:rPr>
+          <w:sz w:val="24"/>
+          <w:szCs w:val="24"/>
+          <w:lang w:val="en-DK"/>
+        </w:rPr>
+        <w:t>skal</w:t>
+      </w:r>
+      <w:proofErr w:type="spellEnd"/>
+      <w:r>
+        <w:rPr>
+          <w:sz w:val="24"/>
+          <w:szCs w:val="24"/>
           <w:lang w:val="en-DK"/>
         </w:rPr>
         <w:t xml:space="preserve"> </w:t>
@@ -578,30 +700,20 @@
       <w:proofErr w:type="spellStart"/>
       <w:r>
         <w:rPr>
-          <w:lang w:val="en-DK"/>
-        </w:rPr>
-        <w:t>i</w:t>
-      </w:r>
-      <w:proofErr w:type="spellEnd"/>
-      <w:r>
-        <w:rPr>
-          <w:lang w:val="en-DK"/>
-        </w:rPr>
-        <w:t xml:space="preserve"> et </w:t>
-      </w:r>
-      <w:proofErr w:type="spellStart"/>
-      <w:r>
-        <w:rPr>
-          <w:lang w:val="en-DK"/>
-        </w:rPr>
-        <w:t>almindeligt</w:t>
-      </w:r>
-      <w:proofErr w:type="spellEnd"/>
-      <w:r>
-        <w:rPr>
-          <w:lang w:val="en-DK"/>
-        </w:rPr>
-        <w:t xml:space="preserve"> array).</w:t>
+          <w:sz w:val="24"/>
+          <w:szCs w:val="24"/>
+          <w:lang w:val="en-DK"/>
+        </w:rPr>
+        <w:t>ændres</w:t>
+      </w:r>
+      <w:proofErr w:type="spellEnd"/>
+      <w:r>
+        <w:rPr>
+          <w:sz w:val="24"/>
+          <w:szCs w:val="24"/>
+          <w:lang w:val="en-DK"/>
+        </w:rPr>
+        <w:t>.</w:t>
       </w:r>
     </w:p>
     <w:p>
@@ -609,26 +721,28 @@
         <w:pStyle w:val="NoSpacing"/>
         <w:numPr>
           <w:ilvl w:val="0"/>
-          <w:numId w:val="3"/>
+          <w:numId w:val="7"/>
         </w:numPr>
         <w:rPr>
-          <w:lang w:val="en-DK"/>
-        </w:rPr>
-      </w:pPr>
-      <w:proofErr w:type="spellStart"/>
-      <w:r>
-        <w:rPr>
-          <w:b/>
-          <w:bCs/>
-          <w:lang w:val="en-DK"/>
-        </w:rPr>
-        <w:t>Tilføjelse</w:t>
-      </w:r>
-      <w:proofErr w:type="spellEnd"/>
-      <w:r>
-        <w:rPr>
-          <w:b/>
-          <w:bCs/>
+          <w:sz w:val="24"/>
+          <w:szCs w:val="24"/>
+          <w:lang w:val="en-DK"/>
+        </w:rPr>
+      </w:pPr>
+      <w:proofErr w:type="spellStart"/>
+      <w:r>
+        <w:rPr>
+          <w:sz w:val="24"/>
+          <w:szCs w:val="24"/>
+          <w:lang w:val="en-DK"/>
+        </w:rPr>
+        <w:t>Dynamisk</w:t>
+      </w:r>
+      <w:proofErr w:type="spellEnd"/>
+      <w:r>
+        <w:rPr>
+          <w:sz w:val="24"/>
+          <w:szCs w:val="24"/>
           <w:lang w:val="en-DK"/>
         </w:rPr>
         <w:t xml:space="preserve"> </w:t>
@@ -636,65 +750,35 @@
       <w:proofErr w:type="spellStart"/>
       <w:r>
         <w:rPr>
-          <w:b/>
-          <w:bCs/>
-          <w:lang w:val="en-DK"/>
-        </w:rPr>
-        <w:t>bagerst</w:t>
-      </w:r>
-      <w:proofErr w:type="spellEnd"/>
-      <w:r>
-        <w:rPr>
-          <w:b/>
-          <w:bCs/>
-          <w:lang w:val="en-DK"/>
-        </w:rPr>
-        <w:t>:</w:t>
-      </w:r>
-      <w:r>
-        <w:rPr>
-          <w:lang w:val="en-DK"/>
-        </w:rPr>
-        <w:t xml:space="preserve"> Amortized </w:t>
-      </w:r>
-      <w:proofErr w:type="gramStart"/>
-      <w:r>
-        <w:rPr>
-          <w:lang w:val="en-DK"/>
-        </w:rPr>
-        <w:t>O(</w:t>
-      </w:r>
-      <w:proofErr w:type="gramEnd"/>
-      <w:r>
-        <w:rPr>
-          <w:lang w:val="en-DK"/>
-        </w:rPr>
-        <w:t xml:space="preserve">1) – </w:t>
-      </w:r>
-      <w:proofErr w:type="spellStart"/>
-      <w:r>
-        <w:rPr>
-          <w:lang w:val="en-DK"/>
-        </w:rPr>
-        <w:t>Når</w:t>
-      </w:r>
-      <w:proofErr w:type="spellEnd"/>
-      <w:r>
-        <w:rPr>
-          <w:lang w:val="en-DK"/>
-        </w:rPr>
-        <w:t xml:space="preserve"> listen </w:t>
-      </w:r>
-      <w:proofErr w:type="spellStart"/>
-      <w:r>
-        <w:rPr>
-          <w:lang w:val="en-DK"/>
-        </w:rPr>
-        <w:t>ikke</w:t>
-      </w:r>
-      <w:proofErr w:type="spellEnd"/>
-      <w:r>
-        <w:rPr>
+          <w:sz w:val="24"/>
+          <w:szCs w:val="24"/>
+          <w:lang w:val="en-DK"/>
+        </w:rPr>
+        <w:t>størrelse</w:t>
+      </w:r>
+      <w:proofErr w:type="spellEnd"/>
+      <w:r>
+        <w:rPr>
+          <w:sz w:val="24"/>
+          <w:szCs w:val="24"/>
+          <w:lang w:val="en-DK"/>
+        </w:rPr>
+        <w:t xml:space="preserve">: Listen </w:t>
+      </w:r>
+      <w:proofErr w:type="spellStart"/>
+      <w:r>
+        <w:rPr>
+          <w:sz w:val="24"/>
+          <w:szCs w:val="24"/>
+          <w:lang w:val="en-DK"/>
+        </w:rPr>
+        <w:t>vokser</w:t>
+      </w:r>
+      <w:proofErr w:type="spellEnd"/>
+      <w:r>
+        <w:rPr>
+          <w:sz w:val="24"/>
+          <w:szCs w:val="24"/>
           <w:lang w:val="en-DK"/>
         </w:rPr>
         <w:t xml:space="preserve"> </w:t>
@@ -702,13 +786,17 @@
       <w:proofErr w:type="spellStart"/>
       <w:r>
         <w:rPr>
-          <w:lang w:val="en-DK"/>
-        </w:rPr>
-        <w:t>skal</w:t>
-      </w:r>
-      <w:proofErr w:type="spellEnd"/>
-      <w:r>
-        <w:rPr>
+          <w:sz w:val="24"/>
+          <w:szCs w:val="24"/>
+          <w:lang w:val="en-DK"/>
+        </w:rPr>
+        <w:t>og</w:t>
+      </w:r>
+      <w:proofErr w:type="spellEnd"/>
+      <w:r>
+        <w:rPr>
+          <w:sz w:val="24"/>
+          <w:szCs w:val="24"/>
           <w:lang w:val="en-DK"/>
         </w:rPr>
         <w:t xml:space="preserve"> </w:t>
@@ -716,13 +804,53 @@
       <w:proofErr w:type="spellStart"/>
       <w:r>
         <w:rPr>
-          <w:lang w:val="en-DK"/>
-        </w:rPr>
-        <w:t>udvides</w:t>
-      </w:r>
-      <w:proofErr w:type="spellEnd"/>
-      <w:r>
-        <w:rPr>
+          <w:sz w:val="24"/>
+          <w:szCs w:val="24"/>
+          <w:lang w:val="en-DK"/>
+        </w:rPr>
+        <w:t>reduceres</w:t>
+      </w:r>
+      <w:proofErr w:type="spellEnd"/>
+      <w:r>
+        <w:rPr>
+          <w:sz w:val="24"/>
+          <w:szCs w:val="24"/>
+          <w:lang w:val="en-DK"/>
+        </w:rPr>
+        <w:t xml:space="preserve"> </w:t>
+      </w:r>
+      <w:proofErr w:type="spellStart"/>
+      <w:r>
+        <w:rPr>
+          <w:sz w:val="24"/>
+          <w:szCs w:val="24"/>
+          <w:lang w:val="en-DK"/>
+        </w:rPr>
+        <w:t>efter</w:t>
+      </w:r>
+      <w:proofErr w:type="spellEnd"/>
+      <w:r>
+        <w:rPr>
+          <w:sz w:val="24"/>
+          <w:szCs w:val="24"/>
+          <w:lang w:val="en-DK"/>
+        </w:rPr>
+        <w:t xml:space="preserve"> </w:t>
+      </w:r>
+      <w:proofErr w:type="spellStart"/>
+      <w:r>
+        <w:rPr>
+          <w:sz w:val="24"/>
+          <w:szCs w:val="24"/>
+          <w:lang w:val="en-DK"/>
+        </w:rPr>
+        <w:t>behov</w:t>
+      </w:r>
+      <w:proofErr w:type="spellEnd"/>
+      <w:r>
+        <w:rPr>
+          <w:sz w:val="24"/>
+          <w:szCs w:val="24"/>
           <w:lang w:val="en-DK"/>
         </w:rPr>
         <w:t xml:space="preserve">, </w:t>
@@ -730,55 +858,53 @@
       <w:proofErr w:type="spellStart"/>
       <w:r>
         <w:rPr>
-          <w:lang w:val="en-DK"/>
-        </w:rPr>
-        <w:t>sker</w:t>
-      </w:r>
-      <w:proofErr w:type="spellEnd"/>
-      <w:r>
-        <w:rPr>
+          <w:sz w:val="24"/>
+          <w:szCs w:val="24"/>
+          <w:lang w:val="en-DK"/>
+        </w:rPr>
+        <w:t>uden</w:t>
+      </w:r>
+      <w:proofErr w:type="spellEnd"/>
+      <w:r>
+        <w:rPr>
+          <w:sz w:val="24"/>
+          <w:szCs w:val="24"/>
+          <w:lang w:val="en-DK"/>
+        </w:rPr>
+        <w:t xml:space="preserve"> at </w:t>
+      </w:r>
+      <w:proofErr w:type="spellStart"/>
+      <w:r>
+        <w:rPr>
+          <w:sz w:val="24"/>
+          <w:szCs w:val="24"/>
+          <w:lang w:val="en-DK"/>
+        </w:rPr>
+        <w:t>kopiere</w:t>
+      </w:r>
+      <w:proofErr w:type="spellEnd"/>
+      <w:r>
+        <w:rPr>
+          <w:sz w:val="24"/>
+          <w:szCs w:val="24"/>
           <w:lang w:val="en-DK"/>
         </w:rPr>
         <w:t xml:space="preserve"> </w:t>
       </w:r>
-      <w:proofErr w:type="gramStart"/>
-      <w:r>
-        <w:rPr>
-          <w:lang w:val="en-DK"/>
-        </w:rPr>
-        <w:t>add(</w:t>
-      </w:r>
-      <w:proofErr w:type="gramEnd"/>
-      <w:r>
-        <w:rPr>
-          <w:lang w:val="en-DK"/>
-        </w:rPr>
-        <w:t xml:space="preserve">) </w:t>
-      </w:r>
-      <w:proofErr w:type="spellStart"/>
-      <w:r>
-        <w:rPr>
-          <w:lang w:val="en-DK"/>
-        </w:rPr>
-        <w:t>meget</w:t>
-      </w:r>
-      <w:proofErr w:type="spellEnd"/>
-      <w:r>
-        <w:rPr>
-          <w:lang w:val="en-DK"/>
-        </w:rPr>
-        <w:t xml:space="preserve"> </w:t>
-      </w:r>
-      <w:proofErr w:type="spellStart"/>
-      <w:r>
-        <w:rPr>
-          <w:lang w:val="en-DK"/>
-        </w:rPr>
-        <w:t>hurtigt</w:t>
-      </w:r>
-      <w:proofErr w:type="spellEnd"/>
-      <w:r>
-        <w:rPr>
+      <w:proofErr w:type="spellStart"/>
+      <w:r>
+        <w:rPr>
+          <w:sz w:val="24"/>
+          <w:szCs w:val="24"/>
+          <w:lang w:val="en-DK"/>
+        </w:rPr>
+        <w:t>elementer</w:t>
+      </w:r>
+      <w:proofErr w:type="spellEnd"/>
+      <w:r>
+        <w:rPr>
+          <w:sz w:val="24"/>
+          <w:szCs w:val="24"/>
           <w:lang w:val="en-DK"/>
         </w:rPr>
         <w:t>.</w:t>
@@ -789,103 +915,197 @@
         <w:pStyle w:val="NoSpacing"/>
         <w:numPr>
           <w:ilvl w:val="0"/>
-          <w:numId w:val="3"/>
+          <w:numId w:val="7"/>
         </w:numPr>
         <w:rPr>
-          <w:lang w:val="en-DK"/>
-        </w:rPr>
-      </w:pPr>
-      <w:r>
+          <w:sz w:val="24"/>
+          <w:szCs w:val="24"/>
+          <w:lang w:val="en-DK"/>
+        </w:rPr>
+      </w:pPr>
+      <w:proofErr w:type="spellStart"/>
+      <w:r>
+        <w:rPr>
+          <w:sz w:val="24"/>
+          <w:szCs w:val="24"/>
+          <w:lang w:val="en-DK"/>
+        </w:rPr>
+        <w:t>Effektiv</w:t>
+      </w:r>
+      <w:proofErr w:type="spellEnd"/>
+      <w:r>
+        <w:rPr>
+          <w:sz w:val="24"/>
+          <w:szCs w:val="24"/>
+          <w:lang w:val="en-DK"/>
+        </w:rPr>
+        <w:t xml:space="preserve"> </w:t>
+      </w:r>
+      <w:proofErr w:type="spellStart"/>
+      <w:r>
+        <w:rPr>
+          <w:sz w:val="24"/>
+          <w:szCs w:val="24"/>
+          <w:lang w:val="en-DK"/>
+        </w:rPr>
+        <w:t>ved</w:t>
+      </w:r>
+      <w:proofErr w:type="spellEnd"/>
+      <w:r>
+        <w:rPr>
+          <w:sz w:val="24"/>
+          <w:szCs w:val="24"/>
+          <w:lang w:val="en-DK"/>
+        </w:rPr>
+        <w:t xml:space="preserve"> mange </w:t>
+      </w:r>
+      <w:proofErr w:type="spellStart"/>
+      <w:r>
+        <w:rPr>
+          <w:sz w:val="24"/>
+          <w:szCs w:val="24"/>
+          <w:lang w:val="en-DK"/>
+        </w:rPr>
+        <w:t>ændringer</w:t>
+      </w:r>
+      <w:proofErr w:type="spellEnd"/>
+      <w:r>
+        <w:rPr>
+          <w:sz w:val="24"/>
+          <w:szCs w:val="24"/>
+          <w:lang w:val="en-DK"/>
+        </w:rPr>
+        <w:t xml:space="preserve"> </w:t>
+      </w:r>
+      <w:proofErr w:type="spellStart"/>
+      <w:r>
+        <w:rPr>
+          <w:sz w:val="24"/>
+          <w:szCs w:val="24"/>
+          <w:lang w:val="en-DK"/>
+        </w:rPr>
+        <w:t>i</w:t>
+      </w:r>
+      <w:proofErr w:type="spellEnd"/>
+      <w:r>
+        <w:rPr>
+          <w:sz w:val="24"/>
+          <w:szCs w:val="24"/>
+          <w:lang w:val="en-DK"/>
+        </w:rPr>
+        <w:t xml:space="preserve"> </w:t>
+      </w:r>
+      <w:proofErr w:type="spellStart"/>
+      <w:r>
+        <w:rPr>
+          <w:sz w:val="24"/>
+          <w:szCs w:val="24"/>
+          <w:lang w:val="en-DK"/>
+        </w:rPr>
+        <w:t>starten</w:t>
+      </w:r>
+      <w:proofErr w:type="spellEnd"/>
+      <w:r>
+        <w:rPr>
+          <w:sz w:val="24"/>
+          <w:szCs w:val="24"/>
+          <w:lang w:val="en-DK"/>
+        </w:rPr>
+        <w:t xml:space="preserve">: Ingen </w:t>
+      </w:r>
+      <w:proofErr w:type="spellStart"/>
+      <w:r>
+        <w:rPr>
+          <w:sz w:val="24"/>
+          <w:szCs w:val="24"/>
+          <w:lang w:val="en-DK"/>
+        </w:rPr>
+        <w:t>behov</w:t>
+      </w:r>
+      <w:proofErr w:type="spellEnd"/>
+      <w:r>
+        <w:rPr>
+          <w:sz w:val="24"/>
+          <w:szCs w:val="24"/>
+          <w:lang w:val="en-DK"/>
+        </w:rPr>
+        <w:t xml:space="preserve"> for at </w:t>
+      </w:r>
+      <w:proofErr w:type="spellStart"/>
+      <w:r>
+        <w:rPr>
+          <w:sz w:val="24"/>
+          <w:szCs w:val="24"/>
+          <w:lang w:val="en-DK"/>
+        </w:rPr>
+        <w:t>flytte</w:t>
+      </w:r>
+      <w:proofErr w:type="spellEnd"/>
+      <w:r>
+        <w:rPr>
+          <w:sz w:val="24"/>
+          <w:szCs w:val="24"/>
+          <w:lang w:val="en-DK"/>
+        </w:rPr>
+        <w:t xml:space="preserve"> </w:t>
+      </w:r>
+      <w:proofErr w:type="spellStart"/>
+      <w:r>
+        <w:rPr>
+          <w:sz w:val="24"/>
+          <w:szCs w:val="24"/>
+          <w:lang w:val="en-DK"/>
+        </w:rPr>
+        <w:t>eksisterende</w:t>
+      </w:r>
+      <w:proofErr w:type="spellEnd"/>
+      <w:r>
+        <w:rPr>
+          <w:sz w:val="24"/>
+          <w:szCs w:val="24"/>
+          <w:lang w:val="en-DK"/>
+        </w:rPr>
+        <w:t xml:space="preserve"> </w:t>
+      </w:r>
+      <w:proofErr w:type="spellStart"/>
+      <w:r>
+        <w:rPr>
+          <w:sz w:val="24"/>
+          <w:szCs w:val="24"/>
+          <w:lang w:val="en-DK"/>
+        </w:rPr>
+        <w:t>elementer</w:t>
+      </w:r>
+      <w:proofErr w:type="spellEnd"/>
+      <w:r>
+        <w:rPr>
+          <w:sz w:val="24"/>
+          <w:szCs w:val="24"/>
+          <w:lang w:val="en-DK"/>
+        </w:rPr>
+        <w:t>.</w:t>
+      </w:r>
+    </w:p>
+    <w:p>
+      <w:pPr>
+        <w:pStyle w:val="NoSpacing"/>
         <w:rPr>
           <w:b/>
           <w:bCs/>
-          <w:lang w:val="en-DK"/>
-        </w:rPr>
-        <w:t>Iteration:</w:t>
-      </w:r>
-      <w:r>
-        <w:rPr>
-          <w:lang w:val="en-DK"/>
-        </w:rPr>
-        <w:t xml:space="preserve"> O(n) – </w:t>
-      </w:r>
-      <w:proofErr w:type="spellStart"/>
-      <w:r>
-        <w:rPr>
-          <w:lang w:val="en-DK"/>
-        </w:rPr>
-        <w:t>Effektiv</w:t>
-      </w:r>
-      <w:proofErr w:type="spellEnd"/>
-      <w:r>
-        <w:rPr>
-          <w:lang w:val="en-DK"/>
-        </w:rPr>
-        <w:t xml:space="preserve"> </w:t>
-      </w:r>
-      <w:proofErr w:type="spellStart"/>
-      <w:r>
-        <w:rPr>
-          <w:lang w:val="en-DK"/>
-        </w:rPr>
-        <w:t>sekventiel</w:t>
-      </w:r>
-      <w:proofErr w:type="spellEnd"/>
-      <w:r>
-        <w:rPr>
-          <w:lang w:val="en-DK"/>
-        </w:rPr>
-        <w:t xml:space="preserve"> </w:t>
-      </w:r>
-      <w:proofErr w:type="spellStart"/>
-      <w:r>
-        <w:rPr>
-          <w:lang w:val="en-DK"/>
-        </w:rPr>
-        <w:t>gennemløb</w:t>
-      </w:r>
-      <w:proofErr w:type="spellEnd"/>
-      <w:r>
-        <w:rPr>
-          <w:lang w:val="en-DK"/>
-        </w:rPr>
-        <w:t>.</w:t>
-      </w:r>
-    </w:p>
-    <w:p>
-      <w:pPr>
-        <w:pStyle w:val="NoSpacing"/>
-        <w:rPr>
-          <w:lang w:val="en-DK"/>
-        </w:rPr>
-      </w:pPr>
-    </w:p>
-    <w:p>
-      <w:pPr>
-        <w:pStyle w:val="NoSpacing"/>
+          <w:sz w:val="24"/>
+          <w:szCs w:val="24"/>
+          <w:lang w:val="en-DK"/>
+        </w:rPr>
+      </w:pPr>
+      <w:r>
         <w:rPr>
           <w:b/>
           <w:bCs/>
-          <w:lang w:val="en-DK"/>
-        </w:rPr>
-      </w:pPr>
-      <w:proofErr w:type="spellStart"/>
-      <w:r>
-        <w:rPr>
-          <w:b/>
-          <w:bCs/>
-          <w:lang w:val="en-DK"/>
-        </w:rPr>
-        <w:t>Ulemper</w:t>
-      </w:r>
-      <w:proofErr w:type="spellEnd"/>
-      <w:r>
-        <w:rPr>
-          <w:b/>
-          <w:bCs/>
-          <w:lang w:val="en-DK"/>
-        </w:rPr>
-        <w:t xml:space="preserve"> (Cons):</w:t>
+          <w:sz w:val="24"/>
+          <w:szCs w:val="24"/>
+          <w:lang w:val="en-DK"/>
+        </w:rPr>
+        <w:t>Cons:</w:t>
       </w:r>
     </w:p>
     <w:p>
@@ -893,44 +1113,82 @@
         <w:pStyle w:val="NoSpacing"/>
         <w:numPr>
           <w:ilvl w:val="0"/>
-          <w:numId w:val="3"/>
+          <w:numId w:val="6"/>
         </w:numPr>
         <w:rPr>
-          <w:lang w:val="en-DK"/>
-        </w:rPr>
-      </w:pPr>
-      <w:proofErr w:type="spellStart"/>
-      <w:r>
-        <w:rPr>
-          <w:b/>
-          <w:bCs/>
-          <w:lang w:val="en-DK"/>
-        </w:rPr>
-        <w:t>Indsættelse</w:t>
-      </w:r>
-      <w:proofErr w:type="spellEnd"/>
-      <w:r>
-        <w:rPr>
-          <w:b/>
-          <w:bCs/>
-          <w:lang w:val="en-DK"/>
-        </w:rPr>
-        <w:t>/</w:t>
-      </w:r>
-      <w:proofErr w:type="spellStart"/>
-      <w:r>
-        <w:rPr>
-          <w:b/>
-          <w:bCs/>
-          <w:lang w:val="en-DK"/>
-        </w:rPr>
-        <w:t>fjernelse</w:t>
-      </w:r>
-      <w:proofErr w:type="spellEnd"/>
-      <w:r>
-        <w:rPr>
-          <w:b/>
-          <w:bCs/>
+          <w:sz w:val="24"/>
+          <w:szCs w:val="24"/>
+          <w:lang w:val="en-DK"/>
+        </w:rPr>
+      </w:pPr>
+      <w:proofErr w:type="spellStart"/>
+      <w:r>
+        <w:rPr>
+          <w:sz w:val="24"/>
+          <w:szCs w:val="24"/>
+          <w:lang w:val="en-DK"/>
+        </w:rPr>
+        <w:t>Adgang</w:t>
+      </w:r>
+      <w:proofErr w:type="spellEnd"/>
+      <w:r>
+        <w:rPr>
+          <w:sz w:val="24"/>
+          <w:szCs w:val="24"/>
+          <w:lang w:val="en-DK"/>
+        </w:rPr>
+        <w:t xml:space="preserve"> via </w:t>
+      </w:r>
+      <w:proofErr w:type="spellStart"/>
+      <w:r>
+        <w:rPr>
+          <w:sz w:val="24"/>
+          <w:szCs w:val="24"/>
+          <w:lang w:val="en-DK"/>
+        </w:rPr>
+        <w:t>indeks</w:t>
+      </w:r>
+      <w:proofErr w:type="spellEnd"/>
+      <w:r>
+        <w:rPr>
+          <w:sz w:val="24"/>
+          <w:szCs w:val="24"/>
+          <w:lang w:val="en-DK"/>
+        </w:rPr>
+        <w:t xml:space="preserve">: O(n) – Skal </w:t>
+      </w:r>
+      <w:proofErr w:type="spellStart"/>
+      <w:r>
+        <w:rPr>
+          <w:sz w:val="24"/>
+          <w:szCs w:val="24"/>
+          <w:lang w:val="en-DK"/>
+        </w:rPr>
+        <w:t>traversere</w:t>
+      </w:r>
+      <w:proofErr w:type="spellEnd"/>
+      <w:r>
+        <w:rPr>
+          <w:sz w:val="24"/>
+          <w:szCs w:val="24"/>
+          <w:lang w:val="en-DK"/>
+        </w:rPr>
+        <w:t xml:space="preserve"> listen </w:t>
+      </w:r>
+      <w:proofErr w:type="spellStart"/>
+      <w:r>
+        <w:rPr>
+          <w:sz w:val="24"/>
+          <w:szCs w:val="24"/>
+          <w:lang w:val="en-DK"/>
+        </w:rPr>
+        <w:t>fra</w:t>
+      </w:r>
+      <w:proofErr w:type="spellEnd"/>
+      <w:r>
+        <w:rPr>
+          <w:sz w:val="24"/>
+          <w:szCs w:val="24"/>
           <w:lang w:val="en-DK"/>
         </w:rPr>
         <w:t xml:space="preserve"> </w:t>
@@ -938,100 +1196,38 @@
       <w:proofErr w:type="spellStart"/>
       <w:r>
         <w:rPr>
-          <w:b/>
-          <w:bCs/>
-          <w:lang w:val="en-DK"/>
-        </w:rPr>
-        <w:t>midt</w:t>
-      </w:r>
-      <w:proofErr w:type="spellEnd"/>
-      <w:r>
-        <w:rPr>
-          <w:b/>
-          <w:bCs/>
-          <w:lang w:val="en-DK"/>
-        </w:rPr>
-        <w:t xml:space="preserve"> </w:t>
-      </w:r>
-      <w:proofErr w:type="spellStart"/>
-      <w:r>
-        <w:rPr>
-          <w:b/>
-          <w:bCs/>
-          <w:lang w:val="en-DK"/>
-        </w:rPr>
-        <w:t>i</w:t>
-      </w:r>
-      <w:proofErr w:type="spellEnd"/>
-      <w:r>
-        <w:rPr>
-          <w:b/>
-          <w:bCs/>
-          <w:lang w:val="en-DK"/>
-        </w:rPr>
-        <w:t xml:space="preserve"> listen:</w:t>
-      </w:r>
-      <w:r>
-        <w:rPr>
-          <w:lang w:val="en-DK"/>
-        </w:rPr>
-        <w:t xml:space="preserve"> O(n) – Alle </w:t>
-      </w:r>
-      <w:proofErr w:type="spellStart"/>
-      <w:r>
-        <w:rPr>
-          <w:lang w:val="en-DK"/>
-        </w:rPr>
-        <w:t>efterfølgende</w:t>
-      </w:r>
-      <w:proofErr w:type="spellEnd"/>
-      <w:r>
-        <w:rPr>
-          <w:lang w:val="en-DK"/>
-        </w:rPr>
-        <w:t xml:space="preserve"> </w:t>
-      </w:r>
-      <w:proofErr w:type="spellStart"/>
-      <w:r>
-        <w:rPr>
-          <w:lang w:val="en-DK"/>
-        </w:rPr>
-        <w:t>elementer</w:t>
-      </w:r>
-      <w:proofErr w:type="spellEnd"/>
-      <w:r>
-        <w:rPr>
-          <w:lang w:val="en-DK"/>
-        </w:rPr>
-        <w:t xml:space="preserve"> </w:t>
-      </w:r>
-      <w:proofErr w:type="spellStart"/>
-      <w:r>
-        <w:rPr>
-          <w:lang w:val="en-DK"/>
-        </w:rPr>
-        <w:t>skal</w:t>
-      </w:r>
-      <w:proofErr w:type="spellEnd"/>
-      <w:r>
-        <w:rPr>
-          <w:lang w:val="en-DK"/>
-        </w:rPr>
-        <w:t xml:space="preserve"> </w:t>
-      </w:r>
-      <w:proofErr w:type="spellStart"/>
-      <w:r>
-        <w:rPr>
-          <w:lang w:val="en-DK"/>
-        </w:rPr>
-        <w:t>flyttes</w:t>
-      </w:r>
-      <w:proofErr w:type="spellEnd"/>
-      <w:r>
-        <w:rPr>
-          <w:lang w:val="en-DK"/>
-        </w:rPr>
-        <w:t>.</w:t>
+          <w:sz w:val="24"/>
+          <w:szCs w:val="24"/>
+          <w:lang w:val="en-DK"/>
+        </w:rPr>
+        <w:t>starten</w:t>
+      </w:r>
+      <w:proofErr w:type="spellEnd"/>
+      <w:r>
+        <w:rPr>
+          <w:sz w:val="24"/>
+          <w:szCs w:val="24"/>
+          <w:lang w:val="en-DK"/>
+        </w:rPr>
+        <w:t xml:space="preserve"> for at </w:t>
+      </w:r>
+      <w:proofErr w:type="spellStart"/>
+      <w:r>
+        <w:rPr>
+          <w:sz w:val="24"/>
+          <w:szCs w:val="24"/>
+          <w:lang w:val="en-DK"/>
+        </w:rPr>
+        <w:t>finde</w:t>
+      </w:r>
+      <w:proofErr w:type="spellEnd"/>
+      <w:r>
+        <w:rPr>
+          <w:sz w:val="24"/>
+          <w:szCs w:val="24"/>
+          <w:lang w:val="en-DK"/>
+        </w:rPr>
+        <w:t xml:space="preserve"> et element.</w:t>
       </w:r>
     </w:p>
     <w:p>
@@ -1039,26 +1235,46 @@
         <w:pStyle w:val="NoSpacing"/>
         <w:numPr>
           <w:ilvl w:val="0"/>
-          <w:numId w:val="3"/>
+          <w:numId w:val="6"/>
         </w:numPr>
         <w:rPr>
-          <w:lang w:val="en-DK"/>
-        </w:rPr>
-      </w:pPr>
-      <w:proofErr w:type="spellStart"/>
-      <w:r>
-        <w:rPr>
-          <w:b/>
-          <w:bCs/>
-          <w:lang w:val="en-DK"/>
-        </w:rPr>
-        <w:t>Udvidelse</w:t>
-      </w:r>
-      <w:proofErr w:type="spellEnd"/>
-      <w:r>
-        <w:rPr>
-          <w:b/>
-          <w:bCs/>
+          <w:sz w:val="24"/>
+          <w:szCs w:val="24"/>
+          <w:lang w:val="en-DK"/>
+        </w:rPr>
+      </w:pPr>
+      <w:proofErr w:type="spellStart"/>
+      <w:r>
+        <w:rPr>
+          <w:sz w:val="24"/>
+          <w:szCs w:val="24"/>
+          <w:lang w:val="en-DK"/>
+        </w:rPr>
+        <w:t>Indsættelse</w:t>
+      </w:r>
+      <w:proofErr w:type="spellEnd"/>
+      <w:r>
+        <w:rPr>
+          <w:sz w:val="24"/>
+          <w:szCs w:val="24"/>
+          <w:lang w:val="en-DK"/>
+        </w:rPr>
+        <w:t>/</w:t>
+      </w:r>
+      <w:proofErr w:type="spellStart"/>
+      <w:r>
+        <w:rPr>
+          <w:sz w:val="24"/>
+          <w:szCs w:val="24"/>
+          <w:lang w:val="en-DK"/>
+        </w:rPr>
+        <w:t>fjernelse</w:t>
+      </w:r>
+      <w:proofErr w:type="spellEnd"/>
+      <w:r>
+        <w:rPr>
+          <w:sz w:val="24"/>
+          <w:szCs w:val="24"/>
           <w:lang w:val="en-DK"/>
         </w:rPr>
         <w:t xml:space="preserve"> </w:t>
@@ -1066,37 +1282,17 @@
       <w:proofErr w:type="spellStart"/>
       <w:r>
         <w:rPr>
-          <w:b/>
-          <w:bCs/>
-          <w:lang w:val="en-DK"/>
-        </w:rPr>
-        <w:t>af</w:t>
-      </w:r>
-      <w:proofErr w:type="spellEnd"/>
-      <w:r>
-        <w:rPr>
-          <w:b/>
-          <w:bCs/>
-          <w:lang w:val="en-DK"/>
-        </w:rPr>
-        <w:t xml:space="preserve"> array:</w:t>
-      </w:r>
-      <w:r>
-        <w:rPr>
-          <w:lang w:val="en-DK"/>
-        </w:rPr>
-        <w:t xml:space="preserve"> O(n) – </w:t>
-      </w:r>
-      <w:proofErr w:type="spellStart"/>
-      <w:r>
-        <w:rPr>
-          <w:lang w:val="en-DK"/>
-        </w:rPr>
-        <w:t>Når</w:t>
-      </w:r>
-      <w:proofErr w:type="spellEnd"/>
-      <w:r>
-        <w:rPr>
+          <w:sz w:val="24"/>
+          <w:szCs w:val="24"/>
+          <w:lang w:val="en-DK"/>
+        </w:rPr>
+        <w:t>i</w:t>
+      </w:r>
+      <w:proofErr w:type="spellEnd"/>
+      <w:r>
+        <w:rPr>
+          <w:sz w:val="24"/>
+          <w:szCs w:val="24"/>
           <w:lang w:val="en-DK"/>
         </w:rPr>
         <w:t xml:space="preserve"> </w:t>
@@ -1104,13 +1300,17 @@
       <w:proofErr w:type="spellStart"/>
       <w:r>
         <w:rPr>
-          <w:lang w:val="en-DK"/>
-        </w:rPr>
-        <w:t>kapaciteten</w:t>
-      </w:r>
-      <w:proofErr w:type="spellEnd"/>
-      <w:r>
-        <w:rPr>
+          <w:sz w:val="24"/>
+          <w:szCs w:val="24"/>
+          <w:lang w:val="en-DK"/>
+        </w:rPr>
+        <w:t>midten</w:t>
+      </w:r>
+      <w:proofErr w:type="spellEnd"/>
+      <w:r>
+        <w:rPr>
+          <w:sz w:val="24"/>
+          <w:szCs w:val="24"/>
           <w:lang w:val="en-DK"/>
         </w:rPr>
         <w:t xml:space="preserve"> </w:t>
@@ -1118,55 +1318,17 @@
       <w:proofErr w:type="spellStart"/>
       <w:r>
         <w:rPr>
-          <w:lang w:val="en-DK"/>
-        </w:rPr>
-        <w:t>nås</w:t>
-      </w:r>
-      <w:proofErr w:type="spellEnd"/>
-      <w:r>
-        <w:rPr>
-          <w:lang w:val="en-DK"/>
-        </w:rPr>
-        <w:t xml:space="preserve">, </w:t>
-      </w:r>
-      <w:proofErr w:type="spellStart"/>
-      <w:r>
-        <w:rPr>
-          <w:lang w:val="en-DK"/>
-        </w:rPr>
-        <w:t>skal</w:t>
-      </w:r>
-      <w:proofErr w:type="spellEnd"/>
-      <w:r>
-        <w:rPr>
-          <w:lang w:val="en-DK"/>
-        </w:rPr>
-        <w:t xml:space="preserve"> et </w:t>
-      </w:r>
-      <w:proofErr w:type="spellStart"/>
-      <w:r>
-        <w:rPr>
-          <w:lang w:val="en-DK"/>
-        </w:rPr>
-        <w:t>nyt</w:t>
-      </w:r>
-      <w:proofErr w:type="spellEnd"/>
-      <w:r>
-        <w:rPr>
-          <w:lang w:val="en-DK"/>
-        </w:rPr>
-        <w:t xml:space="preserve"> array </w:t>
-      </w:r>
-      <w:proofErr w:type="spellStart"/>
-      <w:r>
-        <w:rPr>
-          <w:lang w:val="en-DK"/>
-        </w:rPr>
-        <w:t>oprettes</w:t>
-      </w:r>
-      <w:proofErr w:type="spellEnd"/>
-      <w:r>
-        <w:rPr>
+          <w:sz w:val="24"/>
+          <w:szCs w:val="24"/>
+          <w:lang w:val="en-DK"/>
+        </w:rPr>
+        <w:t>eller</w:t>
+      </w:r>
+      <w:proofErr w:type="spellEnd"/>
+      <w:r>
+        <w:rPr>
+          <w:sz w:val="24"/>
+          <w:szCs w:val="24"/>
           <w:lang w:val="en-DK"/>
         </w:rPr>
         <w:t xml:space="preserve"> </w:t>
@@ -1174,41 +1336,71 @@
       <w:proofErr w:type="spellStart"/>
       <w:r>
         <w:rPr>
-          <w:lang w:val="en-DK"/>
-        </w:rPr>
-        <w:t>og</w:t>
-      </w:r>
-      <w:proofErr w:type="spellEnd"/>
-      <w:r>
-        <w:rPr>
-          <w:lang w:val="en-DK"/>
-        </w:rPr>
-        <w:t xml:space="preserve"> </w:t>
-      </w:r>
-      <w:proofErr w:type="spellStart"/>
-      <w:r>
-        <w:rPr>
-          <w:lang w:val="en-DK"/>
-        </w:rPr>
-        <w:t>elementerne</w:t>
-      </w:r>
-      <w:proofErr w:type="spellEnd"/>
-      <w:r>
-        <w:rPr>
-          <w:lang w:val="en-DK"/>
-        </w:rPr>
-        <w:t xml:space="preserve"> </w:t>
-      </w:r>
-      <w:proofErr w:type="spellStart"/>
-      <w:r>
-        <w:rPr>
-          <w:lang w:val="en-DK"/>
-        </w:rPr>
-        <w:t>kopieres</w:t>
-      </w:r>
-      <w:proofErr w:type="spellEnd"/>
-      <w:r>
-        <w:rPr>
+          <w:sz w:val="24"/>
+          <w:szCs w:val="24"/>
+          <w:lang w:val="en-DK"/>
+        </w:rPr>
+        <w:t>slutningen</w:t>
+      </w:r>
+      <w:proofErr w:type="spellEnd"/>
+      <w:r>
+        <w:rPr>
+          <w:sz w:val="24"/>
+          <w:szCs w:val="24"/>
+          <w:lang w:val="en-DK"/>
+        </w:rPr>
+        <w:t xml:space="preserve">: O(n) – Skal </w:t>
+      </w:r>
+      <w:proofErr w:type="spellStart"/>
+      <w:r>
+        <w:rPr>
+          <w:sz w:val="24"/>
+          <w:szCs w:val="24"/>
+          <w:lang w:val="en-DK"/>
+        </w:rPr>
+        <w:t>finde</w:t>
+      </w:r>
+      <w:proofErr w:type="spellEnd"/>
+      <w:r>
+        <w:rPr>
+          <w:sz w:val="24"/>
+          <w:szCs w:val="24"/>
+          <w:lang w:val="en-DK"/>
+        </w:rPr>
+        <w:t xml:space="preserve"> den </w:t>
+      </w:r>
+      <w:proofErr w:type="spellStart"/>
+      <w:r>
+        <w:rPr>
+          <w:sz w:val="24"/>
+          <w:szCs w:val="24"/>
+          <w:lang w:val="en-DK"/>
+        </w:rPr>
+        <w:t>rigtige</w:t>
+      </w:r>
+      <w:proofErr w:type="spellEnd"/>
+      <w:r>
+        <w:rPr>
+          <w:sz w:val="24"/>
+          <w:szCs w:val="24"/>
+          <w:lang w:val="en-DK"/>
+        </w:rPr>
+        <w:t xml:space="preserve"> position </w:t>
+      </w:r>
+      <w:proofErr w:type="spellStart"/>
+      <w:r>
+        <w:rPr>
+          <w:sz w:val="24"/>
+          <w:szCs w:val="24"/>
+          <w:lang w:val="en-DK"/>
+        </w:rPr>
+        <w:t>først</w:t>
+      </w:r>
+      <w:proofErr w:type="spellEnd"/>
+      <w:r>
+        <w:rPr>
+          <w:sz w:val="24"/>
+          <w:szCs w:val="24"/>
           <w:lang w:val="en-DK"/>
         </w:rPr>
         <w:t>.</w:t>
@@ -1219,26 +1411,72 @@
         <w:pStyle w:val="NoSpacing"/>
         <w:numPr>
           <w:ilvl w:val="0"/>
-          <w:numId w:val="3"/>
+          <w:numId w:val="6"/>
         </w:numPr>
         <w:rPr>
-          <w:lang w:val="en-DK"/>
-        </w:rPr>
-      </w:pPr>
-      <w:proofErr w:type="spellStart"/>
-      <w:r>
-        <w:rPr>
-          <w:b/>
-          <w:bCs/>
-          <w:lang w:val="en-DK"/>
-        </w:rPr>
-        <w:t>Mindre</w:t>
-      </w:r>
-      <w:proofErr w:type="spellEnd"/>
-      <w:r>
-        <w:rPr>
-          <w:b/>
-          <w:bCs/>
+          <w:sz w:val="24"/>
+          <w:szCs w:val="24"/>
+          <w:lang w:val="en-DK"/>
+        </w:rPr>
+      </w:pPr>
+      <w:r>
+        <w:rPr>
+          <w:sz w:val="24"/>
+          <w:szCs w:val="24"/>
+          <w:lang w:val="en-DK"/>
+        </w:rPr>
+        <w:t xml:space="preserve">Ekstra </w:t>
+      </w:r>
+      <w:proofErr w:type="spellStart"/>
+      <w:r>
+        <w:rPr>
+          <w:sz w:val="24"/>
+          <w:szCs w:val="24"/>
+          <w:lang w:val="en-DK"/>
+        </w:rPr>
+        <w:t>hukommelse</w:t>
+      </w:r>
+      <w:proofErr w:type="spellEnd"/>
+      <w:r>
+        <w:rPr>
+          <w:sz w:val="24"/>
+          <w:szCs w:val="24"/>
+          <w:lang w:val="en-DK"/>
+        </w:rPr>
+        <w:t xml:space="preserve">: </w:t>
+      </w:r>
+      <w:proofErr w:type="spellStart"/>
+      <w:r>
+        <w:rPr>
+          <w:sz w:val="24"/>
+          <w:szCs w:val="24"/>
+          <w:lang w:val="en-DK"/>
+        </w:rPr>
+        <w:t>Hver</w:t>
+      </w:r>
+      <w:proofErr w:type="spellEnd"/>
+      <w:r>
+        <w:rPr>
+          <w:sz w:val="24"/>
+          <w:szCs w:val="24"/>
+          <w:lang w:val="en-DK"/>
+        </w:rPr>
+        <w:t xml:space="preserve"> node </w:t>
+      </w:r>
+      <w:proofErr w:type="spellStart"/>
+      <w:r>
+        <w:rPr>
+          <w:sz w:val="24"/>
+          <w:szCs w:val="24"/>
+          <w:lang w:val="en-DK"/>
+        </w:rPr>
+        <w:t>kræver</w:t>
+      </w:r>
+      <w:proofErr w:type="spellEnd"/>
+      <w:r>
+        <w:rPr>
+          <w:sz w:val="24"/>
+          <w:szCs w:val="24"/>
           <w:lang w:val="en-DK"/>
         </w:rPr>
         <w:t xml:space="preserve"> </w:t>
@@ -1246,17 +1484,17 @@
       <w:proofErr w:type="spellStart"/>
       <w:r>
         <w:rPr>
-          <w:b/>
-          <w:bCs/>
-          <w:lang w:val="en-DK"/>
-        </w:rPr>
-        <w:t>effektiv</w:t>
-      </w:r>
-      <w:proofErr w:type="spellEnd"/>
-      <w:r>
-        <w:rPr>
-          <w:b/>
-          <w:bCs/>
+          <w:sz w:val="24"/>
+          <w:szCs w:val="24"/>
+          <w:lang w:val="en-DK"/>
+        </w:rPr>
+        <w:t>en</w:t>
+      </w:r>
+      <w:proofErr w:type="spellEnd"/>
+      <w:r>
+        <w:rPr>
+          <w:sz w:val="24"/>
+          <w:szCs w:val="24"/>
           <w:lang w:val="en-DK"/>
         </w:rPr>
         <w:t xml:space="preserve"> </w:t>
@@ -1264,35 +1502,35 @@
       <w:proofErr w:type="spellStart"/>
       <w:r>
         <w:rPr>
-          <w:b/>
-          <w:bCs/>
-          <w:lang w:val="en-DK"/>
-        </w:rPr>
-        <w:t>til</w:t>
-      </w:r>
-      <w:proofErr w:type="spellEnd"/>
-      <w:r>
-        <w:rPr>
-          <w:b/>
-          <w:bCs/>
-          <w:lang w:val="en-DK"/>
-        </w:rPr>
-        <w:t xml:space="preserve"> mange </w:t>
-      </w:r>
-      <w:proofErr w:type="spellStart"/>
-      <w:r>
-        <w:rPr>
-          <w:b/>
-          <w:bCs/>
-          <w:lang w:val="en-DK"/>
-        </w:rPr>
-        <w:t>ændringer</w:t>
-      </w:r>
-      <w:proofErr w:type="spellEnd"/>
-      <w:r>
-        <w:rPr>
-          <w:b/>
-          <w:bCs/>
+          <w:sz w:val="24"/>
+          <w:szCs w:val="24"/>
+          <w:lang w:val="en-DK"/>
+        </w:rPr>
+        <w:t>ekstra</w:t>
+      </w:r>
+      <w:proofErr w:type="spellEnd"/>
+      <w:r>
+        <w:rPr>
+          <w:sz w:val="24"/>
+          <w:szCs w:val="24"/>
+          <w:lang w:val="en-DK"/>
+        </w:rPr>
+        <w:t xml:space="preserve"> reference (</w:t>
+      </w:r>
+      <w:proofErr w:type="spellStart"/>
+      <w:r>
+        <w:rPr>
+          <w:sz w:val="24"/>
+          <w:szCs w:val="24"/>
+          <w:lang w:val="en-DK"/>
+        </w:rPr>
+        <w:t>peger</w:t>
+      </w:r>
+      <w:proofErr w:type="spellEnd"/>
+      <w:r>
+        <w:rPr>
+          <w:sz w:val="24"/>
+          <w:szCs w:val="24"/>
           <w:lang w:val="en-DK"/>
         </w:rPr>
         <w:t xml:space="preserve"> </w:t>
@@ -1300,17 +1538,17 @@
       <w:proofErr w:type="spellStart"/>
       <w:r>
         <w:rPr>
-          <w:b/>
-          <w:bCs/>
-          <w:lang w:val="en-DK"/>
-        </w:rPr>
-        <w:t>i</w:t>
-      </w:r>
-      <w:proofErr w:type="spellEnd"/>
-      <w:r>
-        <w:rPr>
-          <w:b/>
-          <w:bCs/>
+          <w:sz w:val="24"/>
+          <w:szCs w:val="24"/>
+          <w:lang w:val="en-DK"/>
+        </w:rPr>
+        <w:t>på</w:t>
+      </w:r>
+      <w:proofErr w:type="spellEnd"/>
+      <w:r>
+        <w:rPr>
+          <w:sz w:val="24"/>
+          <w:szCs w:val="24"/>
           <w:lang w:val="en-DK"/>
         </w:rPr>
         <w:t xml:space="preserve"> </w:t>
@@ -1318,108 +1556,46 @@
       <w:proofErr w:type="spellStart"/>
       <w:r>
         <w:rPr>
-          <w:b/>
-          <w:bCs/>
-          <w:lang w:val="en-DK"/>
-        </w:rPr>
-        <w:t>midten</w:t>
-      </w:r>
-      <w:proofErr w:type="spellEnd"/>
-      <w:r>
-        <w:rPr>
-          <w:lang w:val="en-DK"/>
-        </w:rPr>
-        <w:t xml:space="preserve"> – Brug </w:t>
-      </w:r>
-      <w:proofErr w:type="spellStart"/>
-      <w:r>
-        <w:rPr>
-          <w:lang w:val="en-DK"/>
-        </w:rPr>
-        <w:t>hellere</w:t>
-      </w:r>
-      <w:proofErr w:type="spellEnd"/>
-      <w:r>
-        <w:rPr>
-          <w:lang w:val="en-DK"/>
-        </w:rPr>
-        <w:t xml:space="preserve"> </w:t>
-      </w:r>
-      <w:proofErr w:type="spellStart"/>
-      <w:r>
-        <w:rPr>
-          <w:lang w:val="en-DK"/>
-        </w:rPr>
-        <w:t>en</w:t>
-      </w:r>
-      <w:proofErr w:type="spellEnd"/>
-      <w:r>
-        <w:rPr>
-          <w:lang w:val="en-DK"/>
-        </w:rPr>
-        <w:t xml:space="preserve"> </w:t>
-      </w:r>
-      <w:r>
-        <w:rPr>
-          <w:b/>
-          <w:bCs/>
-          <w:lang w:val="en-DK"/>
-        </w:rPr>
-        <w:t>LinkedList</w:t>
-      </w:r>
-      <w:r>
-        <w:rPr>
-          <w:lang w:val="en-DK"/>
-        </w:rPr>
-        <w:t xml:space="preserve"> </w:t>
-      </w:r>
-      <w:proofErr w:type="spellStart"/>
-      <w:r>
-        <w:rPr>
-          <w:lang w:val="en-DK"/>
-        </w:rPr>
-        <w:t>i</w:t>
-      </w:r>
-      <w:proofErr w:type="spellEnd"/>
-      <w:r>
-        <w:rPr>
-          <w:lang w:val="en-DK"/>
-        </w:rPr>
-        <w:t xml:space="preserve"> de </w:t>
-      </w:r>
-      <w:proofErr w:type="spellStart"/>
-      <w:r>
-        <w:rPr>
-          <w:lang w:val="en-DK"/>
-        </w:rPr>
-        <w:t>tilfælde</w:t>
-      </w:r>
-      <w:proofErr w:type="spellEnd"/>
-      <w:r>
-        <w:rPr>
-          <w:lang w:val="en-DK"/>
-        </w:rPr>
-        <w:t>.</w:t>
+          <w:sz w:val="24"/>
+          <w:szCs w:val="24"/>
+          <w:lang w:val="en-DK"/>
+        </w:rPr>
+        <w:t>næste</w:t>
+      </w:r>
+      <w:proofErr w:type="spellEnd"/>
+      <w:r>
+        <w:rPr>
+          <w:sz w:val="24"/>
+          <w:szCs w:val="24"/>
+          <w:lang w:val="en-DK"/>
+        </w:rPr>
+        <w:t xml:space="preserve"> node).</w:t>
       </w:r>
     </w:p>
     <w:p>
       <w:pPr>
         <w:pStyle w:val="Heading1"/>
       </w:pPr>
-      <w:r>
-        <w:t xml:space="preserve">Dynamic </w:t>
-      </w:r>
-      <w:proofErr w:type="gramStart"/>
-      <w:r>
-        <w:t>Array</w:t>
-      </w:r>
-      <w:r>
-        <w:t>(</w:t>
-      </w:r>
-      <w:proofErr w:type="gramEnd"/>
-      <w:r>
-        <w:t>Arraylist)</w:t>
-      </w:r>
+      <w:proofErr w:type="spellStart"/>
+      <w:r>
+        <w:t>S</w:t>
+      </w:r>
+      <w:r>
+        <w:t>ingly</w:t>
+      </w:r>
+      <w:r>
+        <w:t>L</w:t>
+      </w:r>
+      <w:r>
+        <w:t>inked</w:t>
+      </w:r>
+      <w:r>
+        <w:t>L</w:t>
+      </w:r>
+      <w:r>
+        <w:t>ist</w:t>
+      </w:r>
+      <w:proofErr w:type="spellEnd"/>
     </w:p>
     <w:tbl>
       <w:tblPr>
@@ -1567,7 +1743,17 @@
                 <w:sz w:val="32"/>
                 <w:szCs w:val="32"/>
               </w:rPr>
-              <w:t>1)</w:t>
+              <w:t>1</w:t>
+            </w:r>
+            <w:r>
+              <w:rPr>
+                <w:rFonts w:ascii="Century" w:hAnsi="Century"/>
+                <w:i/>
+                <w:iCs/>
+                <w:sz w:val="32"/>
+                <w:szCs w:val="32"/>
+              </w:rPr>
+              <w:t>)</w:t>
             </w:r>
           </w:p>
         </w:tc>
@@ -1587,7 +1773,6 @@
                 <w:szCs w:val="32"/>
               </w:rPr>
             </w:pPr>
-            <w:proofErr w:type="gramStart"/>
             <w:r>
               <w:rPr>
                 <w:rFonts w:ascii="Century" w:hAnsi="Century"/>
@@ -1598,16 +1783,25 @@
               </w:rPr>
               <w:t>O(</w:t>
             </w:r>
-            <w:proofErr w:type="gramEnd"/>
-            <w:r>
-              <w:rPr>
-                <w:rFonts w:ascii="Century" w:hAnsi="Century"/>
-                <w:i/>
-                <w:iCs/>
-                <w:sz w:val="32"/>
-                <w:szCs w:val="32"/>
-              </w:rPr>
-              <w:t>1)</w:t>
+            <w:r>
+              <w:rPr>
+                <w:rFonts w:ascii="Century" w:hAnsi="Century"/>
+                <w:i/>
+                <w:iCs/>
+                <w:sz w:val="32"/>
+                <w:szCs w:val="32"/>
+              </w:rPr>
+              <w:t>n</w:t>
+            </w:r>
+            <w:r>
+              <w:rPr>
+                <w:rFonts w:ascii="Century" w:hAnsi="Century"/>
+                <w:i/>
+                <w:iCs/>
+                <w:sz w:val="32"/>
+                <w:szCs w:val="32"/>
+              </w:rPr>
+              <w:t>)</w:t>
             </w:r>
           </w:p>
         </w:tc>
@@ -1627,7 +1821,6 @@
                 <w:szCs w:val="32"/>
               </w:rPr>
             </w:pPr>
-            <w:proofErr w:type="gramStart"/>
             <w:r>
               <w:rPr>
                 <w:rFonts w:ascii="Century" w:hAnsi="Century"/>
@@ -1638,16 +1831,25 @@
               </w:rPr>
               <w:t>O(</w:t>
             </w:r>
-            <w:proofErr w:type="gramEnd"/>
-            <w:r>
-              <w:rPr>
-                <w:rFonts w:ascii="Century" w:hAnsi="Century"/>
-                <w:i/>
-                <w:iCs/>
-                <w:sz w:val="32"/>
-                <w:szCs w:val="32"/>
-              </w:rPr>
-              <w:t>1)</w:t>
+            <w:r>
+              <w:rPr>
+                <w:rFonts w:ascii="Century" w:hAnsi="Century"/>
+                <w:i/>
+                <w:iCs/>
+                <w:sz w:val="32"/>
+                <w:szCs w:val="32"/>
+              </w:rPr>
+              <w:t>n</w:t>
+            </w:r>
+            <w:r>
+              <w:rPr>
+                <w:rFonts w:ascii="Century" w:hAnsi="Century"/>
+                <w:i/>
+                <w:iCs/>
+                <w:sz w:val="32"/>
+                <w:szCs w:val="32"/>
+              </w:rPr>
+              <w:t>)</w:t>
             </w:r>
           </w:p>
         </w:tc>
@@ -1667,7 +1869,6 @@
                 <w:szCs w:val="32"/>
               </w:rPr>
             </w:pPr>
-            <w:proofErr w:type="gramStart"/>
             <w:r>
               <w:rPr>
                 <w:rFonts w:ascii="Century" w:hAnsi="Century"/>
@@ -1678,16 +1879,25 @@
               </w:rPr>
               <w:t>O(</w:t>
             </w:r>
-            <w:proofErr w:type="gramEnd"/>
-            <w:r>
-              <w:rPr>
-                <w:rFonts w:ascii="Century" w:hAnsi="Century"/>
-                <w:i/>
-                <w:iCs/>
-                <w:sz w:val="32"/>
-                <w:szCs w:val="32"/>
-              </w:rPr>
-              <w:t>1)</w:t>
+            <w:r>
+              <w:rPr>
+                <w:rFonts w:ascii="Century" w:hAnsi="Century"/>
+                <w:i/>
+                <w:iCs/>
+                <w:sz w:val="32"/>
+                <w:szCs w:val="32"/>
+              </w:rPr>
+              <w:t>n</w:t>
+            </w:r>
+            <w:r>
+              <w:rPr>
+                <w:rFonts w:ascii="Century" w:hAnsi="Century"/>
+                <w:i/>
+                <w:iCs/>
+                <w:sz w:val="32"/>
+                <w:szCs w:val="32"/>
+              </w:rPr>
+              <w:t>)</w:t>
             </w:r>
           </w:p>
         </w:tc>
@@ -1709,61 +1919,16 @@
                 <w:sz w:val="32"/>
                 <w:szCs w:val="32"/>
               </w:rPr>
-              <w:t>O(n)</w:t>
-            </w:r>
-          </w:p>
-          <w:p>
-            <w:pPr>
-              <w:rPr>
-                <w:rFonts w:ascii="Century" w:hAnsi="Century"/>
-                <w:sz w:val="32"/>
-                <w:szCs w:val="32"/>
-              </w:rPr>
-            </w:pPr>
-            <w:proofErr w:type="gramStart"/>
-            <w:r>
-              <w:rPr>
-                <w:rFonts w:ascii="Century" w:hAnsi="Century"/>
-                <w:sz w:val="32"/>
-                <w:szCs w:val="32"/>
-              </w:rPr>
-              <w:t>O(1)</w:t>
-            </w:r>
-            <w:r>
-              <w:rPr>
-                <w:rFonts w:ascii="Century" w:hAnsi="Century"/>
-                <w:sz w:val="20"/>
-                <w:szCs w:val="20"/>
-              </w:rPr>
-              <w:t>-</w:t>
-            </w:r>
-            <w:proofErr w:type="gramEnd"/>
-            <w:r>
-              <w:rPr>
-                <w:rFonts w:ascii="Century" w:hAnsi="Century"/>
-                <w:sz w:val="20"/>
-                <w:szCs w:val="20"/>
-              </w:rPr>
-              <w:t>h</w:t>
-            </w:r>
-            <w:r>
-              <w:rPr>
-                <w:rFonts w:ascii="Century" w:hAnsi="Century"/>
-                <w:sz w:val="20"/>
-                <w:szCs w:val="20"/>
-              </w:rPr>
-              <w:t xml:space="preserve">vis vi kender </w:t>
-            </w:r>
-            <w:proofErr w:type="spellStart"/>
-            <w:r>
-              <w:rPr>
-                <w:rFonts w:ascii="Century" w:hAnsi="Century"/>
-                <w:sz w:val="20"/>
-                <w:szCs w:val="20"/>
-              </w:rPr>
-              <w:t>index</w:t>
-            </w:r>
-            <w:proofErr w:type="spellEnd"/>
+              <w:t>O(n</w:t>
+            </w:r>
+            <w:r>
+              <w:rPr>
+                <w:rFonts w:ascii="Century" w:hAnsi="Century"/>
+                <w:sz w:val="32"/>
+                <w:szCs w:val="32"/>
+              </w:rPr>
+              <w:t>)</w:t>
+            </w:r>
           </w:p>
         </w:tc>
       </w:tr>
@@ -1955,27 +2120,15 @@
                 <w:szCs w:val="32"/>
               </w:rPr>
             </w:pPr>
-            <w:proofErr w:type="gramStart"/>
-            <w:r>
-              <w:rPr>
-                <w:rFonts w:ascii="Century" w:hAnsi="Century"/>
-                <w:i/>
-                <w:iCs/>
-                <w:sz w:val="32"/>
-                <w:szCs w:val="32"/>
-              </w:rPr>
-              <w:t>O(</w:t>
-            </w:r>
-            <w:proofErr w:type="gramEnd"/>
-            <w:r>
-              <w:rPr>
-                <w:rFonts w:ascii="Century" w:hAnsi="Century"/>
-                <w:i/>
-                <w:iCs/>
-                <w:sz w:val="32"/>
-                <w:szCs w:val="32"/>
-              </w:rPr>
-              <w:t>log n)</w:t>
+            <w:r>
+              <w:rPr>
+                <w:rFonts w:ascii="Century" w:hAnsi="Century"/>
+                <w:i/>
+                <w:iCs/>
+                <w:sz w:val="32"/>
+                <w:szCs w:val="32"/>
+              </w:rPr>
+              <w:t>O(n)</w:t>
             </w:r>
           </w:p>
         </w:tc>
@@ -2023,27 +2176,15 @@
                 <w:szCs w:val="32"/>
               </w:rPr>
             </w:pPr>
-            <w:proofErr w:type="gramStart"/>
-            <w:r>
-              <w:rPr>
-                <w:rFonts w:ascii="Century" w:hAnsi="Century"/>
-                <w:i/>
-                <w:iCs/>
-                <w:sz w:val="32"/>
-                <w:szCs w:val="32"/>
-              </w:rPr>
-              <w:t>O(</w:t>
-            </w:r>
-            <w:proofErr w:type="gramEnd"/>
-            <w:r>
-              <w:rPr>
-                <w:rFonts w:ascii="Century" w:hAnsi="Century"/>
-                <w:i/>
-                <w:iCs/>
-                <w:sz w:val="32"/>
-                <w:szCs w:val="32"/>
-              </w:rPr>
-              <w:t>log n)</w:t>
+            <w:r>
+              <w:rPr>
+                <w:rFonts w:ascii="Century" w:hAnsi="Century"/>
+                <w:i/>
+                <w:iCs/>
+                <w:sz w:val="32"/>
+                <w:szCs w:val="32"/>
+              </w:rPr>
+              <w:t>O(n)</w:t>
             </w:r>
           </w:p>
         </w:tc>
@@ -2156,15 +2297,37 @@
                 <w:szCs w:val="32"/>
               </w:rPr>
             </w:pPr>
-            <w:r>
-              <w:rPr>
-                <w:rFonts w:ascii="Century" w:hAnsi="Century"/>
-                <w:i/>
-                <w:iCs/>
-                <w:sz w:val="32"/>
-                <w:szCs w:val="32"/>
-              </w:rPr>
-              <w:t>O(n)</w:t>
+            <w:proofErr w:type="gramStart"/>
+            <w:r>
+              <w:rPr>
+                <w:rFonts w:ascii="Century" w:hAnsi="Century"/>
+                <w:i/>
+                <w:iCs/>
+                <w:sz w:val="32"/>
+                <w:szCs w:val="32"/>
+              </w:rPr>
+              <w:t>O(</w:t>
+            </w:r>
+            <w:proofErr w:type="gramEnd"/>
+            <w:r>
+              <w:rPr>
+                <w:rFonts w:ascii="Century" w:hAnsi="Century"/>
+                <w:i/>
+                <w:iCs/>
+                <w:sz w:val="32"/>
+                <w:szCs w:val="32"/>
+              </w:rPr>
+              <w:t>1</w:t>
+            </w:r>
+            <w:r>
+              <w:rPr>
+                <w:rFonts w:ascii="Century" w:hAnsi="Century"/>
+                <w:i/>
+                <w:iCs/>
+                <w:sz w:val="32"/>
+                <w:szCs w:val="32"/>
+              </w:rPr>
+              <w:t>)</w:t>
             </w:r>
           </w:p>
         </w:tc>
@@ -2184,48 +2347,6 @@
                 <w:szCs w:val="32"/>
               </w:rPr>
             </w:pPr>
-            <w:r>
-              <w:rPr>
-                <w:rFonts w:ascii="Century" w:hAnsi="Century"/>
-                <w:i/>
-                <w:iCs/>
-                <w:sz w:val="32"/>
-                <w:szCs w:val="32"/>
-              </w:rPr>
-              <w:t>O(</w:t>
-            </w:r>
-            <w:proofErr w:type="gramStart"/>
-            <w:r>
-              <w:rPr>
-                <w:rFonts w:ascii="Century" w:hAnsi="Century"/>
-                <w:i/>
-                <w:iCs/>
-                <w:sz w:val="32"/>
-                <w:szCs w:val="32"/>
-              </w:rPr>
-              <w:t>1</w:t>
-            </w:r>
-            <w:r>
-              <w:rPr>
-                <w:rFonts w:ascii="Century" w:hAnsi="Century"/>
-                <w:i/>
-                <w:iCs/>
-                <w:sz w:val="32"/>
-                <w:szCs w:val="32"/>
-              </w:rPr>
-              <w:t>)</w:t>
-            </w:r>
-            <w:r>
-              <w:rPr>
-                <w:rFonts w:ascii="Century" w:hAnsi="Century"/>
-                <w:i/>
-                <w:iCs/>
-                <w:sz w:val="32"/>
-                <w:szCs w:val="32"/>
-              </w:rPr>
-              <w:t>/</w:t>
-            </w:r>
-            <w:proofErr w:type="gramEnd"/>
             <w:r>
               <w:rPr>
                 <w:rFonts w:ascii="Century" w:hAnsi="Century"/>
@@ -2400,15 +2521,37 @@
                 <w:szCs w:val="32"/>
               </w:rPr>
             </w:pPr>
-            <w:r>
-              <w:rPr>
-                <w:rFonts w:ascii="Century" w:hAnsi="Century"/>
-                <w:i/>
-                <w:iCs/>
-                <w:sz w:val="32"/>
-                <w:szCs w:val="32"/>
-              </w:rPr>
-              <w:t>O(n)</w:t>
+            <w:proofErr w:type="gramStart"/>
+            <w:r>
+              <w:rPr>
+                <w:rFonts w:ascii="Century" w:hAnsi="Century"/>
+                <w:i/>
+                <w:iCs/>
+                <w:sz w:val="32"/>
+                <w:szCs w:val="32"/>
+              </w:rPr>
+              <w:t>O(</w:t>
+            </w:r>
+            <w:proofErr w:type="gramEnd"/>
+            <w:r>
+              <w:rPr>
+                <w:rFonts w:ascii="Century" w:hAnsi="Century"/>
+                <w:i/>
+                <w:iCs/>
+                <w:sz w:val="32"/>
+                <w:szCs w:val="32"/>
+              </w:rPr>
+              <w:t>1</w:t>
+            </w:r>
+            <w:r>
+              <w:rPr>
+                <w:rFonts w:ascii="Century" w:hAnsi="Century"/>
+                <w:i/>
+                <w:iCs/>
+                <w:sz w:val="32"/>
+                <w:szCs w:val="32"/>
+              </w:rPr>
+              <w:t>)</w:t>
             </w:r>
           </w:p>
         </w:tc>
@@ -2428,7 +2571,6 @@
                 <w:szCs w:val="32"/>
               </w:rPr>
             </w:pPr>
-            <w:proofErr w:type="gramStart"/>
             <w:r>
               <w:rPr>
                 <w:rFonts w:ascii="Century" w:hAnsi="Century"/>
@@ -2439,16 +2581,15 @@
               </w:rPr>
               <w:t>O(</w:t>
             </w:r>
-            <w:proofErr w:type="gramEnd"/>
-            <w:r>
-              <w:rPr>
-                <w:rFonts w:ascii="Century" w:hAnsi="Century"/>
-                <w:i/>
-                <w:iCs/>
-                <w:sz w:val="32"/>
-                <w:szCs w:val="32"/>
-              </w:rPr>
-              <w:t>1</w:t>
+            <w:r>
+              <w:rPr>
+                <w:rFonts w:ascii="Century" w:hAnsi="Century"/>
+                <w:i/>
+                <w:iCs/>
+                <w:sz w:val="32"/>
+                <w:szCs w:val="32"/>
+              </w:rPr>
+              <w:t>n</w:t>
             </w:r>
             <w:r>
               <w:rPr>
@@ -2478,15 +2619,37 @@
                 <w:szCs w:val="32"/>
               </w:rPr>
             </w:pPr>
-            <w:r>
-              <w:rPr>
-                <w:rFonts w:ascii="Century" w:hAnsi="Century"/>
-                <w:i/>
-                <w:iCs/>
-                <w:sz w:val="32"/>
-                <w:szCs w:val="32"/>
-              </w:rPr>
-              <w:t>O(n)</w:t>
+            <w:proofErr w:type="gramStart"/>
+            <w:r>
+              <w:rPr>
+                <w:rFonts w:ascii="Century" w:hAnsi="Century"/>
+                <w:i/>
+                <w:iCs/>
+                <w:sz w:val="32"/>
+                <w:szCs w:val="32"/>
+              </w:rPr>
+              <w:t>O(</w:t>
+            </w:r>
+            <w:proofErr w:type="gramEnd"/>
+            <w:r>
+              <w:rPr>
+                <w:rFonts w:ascii="Century" w:hAnsi="Century"/>
+                <w:i/>
+                <w:iCs/>
+                <w:sz w:val="32"/>
+                <w:szCs w:val="32"/>
+              </w:rPr>
+              <w:t>1</w:t>
+            </w:r>
+            <w:r>
+              <w:rPr>
+                <w:rFonts w:ascii="Century" w:hAnsi="Century"/>
+                <w:i/>
+                <w:iCs/>
+                <w:sz w:val="32"/>
+                <w:szCs w:val="32"/>
+              </w:rPr>
+              <w:t>)</w:t>
             </w:r>
           </w:p>
         </w:tc>
@@ -2642,7 +2805,6 @@
                 <w:szCs w:val="32"/>
               </w:rPr>
             </w:pPr>
-            <w:proofErr w:type="gramStart"/>
             <w:r>
               <w:rPr>
                 <w:rFonts w:ascii="Century" w:hAnsi="Century"/>
@@ -2653,16 +2815,15 @@
               </w:rPr>
               <w:t>O(</w:t>
             </w:r>
-            <w:proofErr w:type="gramEnd"/>
-            <w:r>
-              <w:rPr>
-                <w:rFonts w:ascii="Century" w:hAnsi="Century"/>
-                <w:i/>
-                <w:iCs/>
-                <w:sz w:val="32"/>
-                <w:szCs w:val="32"/>
-              </w:rPr>
-              <w:t>1</w:t>
+            <w:r>
+              <w:rPr>
+                <w:rFonts w:ascii="Century" w:hAnsi="Century"/>
+                <w:i/>
+                <w:iCs/>
+                <w:sz w:val="32"/>
+                <w:szCs w:val="32"/>
+              </w:rPr>
+              <w:t>n</w:t>
             </w:r>
             <w:r>
               <w:rPr>
@@ -2692,7 +2853,6 @@
                 <w:szCs w:val="32"/>
               </w:rPr>
             </w:pPr>
-            <w:proofErr w:type="gramStart"/>
             <w:r>
               <w:rPr>
                 <w:rFonts w:ascii="Century" w:hAnsi="Century"/>
@@ -2703,16 +2863,25 @@
               </w:rPr>
               <w:t>O(</w:t>
             </w:r>
-            <w:proofErr w:type="gramEnd"/>
-            <w:r>
-              <w:rPr>
-                <w:rFonts w:ascii="Century" w:hAnsi="Century"/>
-                <w:i/>
-                <w:iCs/>
-                <w:sz w:val="32"/>
-                <w:szCs w:val="32"/>
-              </w:rPr>
-              <w:t>1)</w:t>
+            <w:r>
+              <w:rPr>
+                <w:rFonts w:ascii="Century" w:hAnsi="Century"/>
+                <w:i/>
+                <w:iCs/>
+                <w:sz w:val="32"/>
+                <w:szCs w:val="32"/>
+              </w:rPr>
+              <w:t>n</w:t>
+            </w:r>
+            <w:r>
+              <w:rPr>
+                <w:rFonts w:ascii="Century" w:hAnsi="Century"/>
+                <w:i/>
+                <w:iCs/>
+                <w:sz w:val="32"/>
+                <w:szCs w:val="32"/>
+              </w:rPr>
+              <w:t>)</w:t>
             </w:r>
           </w:p>
         </w:tc>
@@ -2732,7 +2901,6 @@
                 <w:szCs w:val="32"/>
               </w:rPr>
             </w:pPr>
-            <w:proofErr w:type="gramStart"/>
             <w:r>
               <w:rPr>
                 <w:rFonts w:ascii="Century" w:hAnsi="Century"/>
@@ -2743,16 +2911,25 @@
               </w:rPr>
               <w:t>O(</w:t>
             </w:r>
-            <w:proofErr w:type="gramEnd"/>
-            <w:r>
-              <w:rPr>
-                <w:rFonts w:ascii="Century" w:hAnsi="Century"/>
-                <w:i/>
-                <w:iCs/>
-                <w:sz w:val="32"/>
-                <w:szCs w:val="32"/>
-              </w:rPr>
-              <w:t>1)</w:t>
+            <w:r>
+              <w:rPr>
+                <w:rFonts w:ascii="Century" w:hAnsi="Century"/>
+                <w:i/>
+                <w:iCs/>
+                <w:sz w:val="32"/>
+                <w:szCs w:val="32"/>
+              </w:rPr>
+              <w:t>n</w:t>
+            </w:r>
+            <w:r>
+              <w:rPr>
+                <w:rFonts w:ascii="Century" w:hAnsi="Century"/>
+                <w:i/>
+                <w:iCs/>
+                <w:sz w:val="32"/>
+                <w:szCs w:val="32"/>
+              </w:rPr>
+              <w:t>)</w:t>
             </w:r>
           </w:p>
         </w:tc>
@@ -2772,7 +2949,6 @@
                 <w:szCs w:val="32"/>
               </w:rPr>
             </w:pPr>
-            <w:proofErr w:type="gramStart"/>
             <w:r>
               <w:rPr>
                 <w:rFonts w:ascii="Century" w:hAnsi="Century"/>
@@ -2783,16 +2959,25 @@
               </w:rPr>
               <w:t>O(</w:t>
             </w:r>
-            <w:proofErr w:type="gramEnd"/>
-            <w:r>
-              <w:rPr>
-                <w:rFonts w:ascii="Century" w:hAnsi="Century"/>
-                <w:i/>
-                <w:iCs/>
-                <w:sz w:val="32"/>
-                <w:szCs w:val="32"/>
-              </w:rPr>
-              <w:t>1)</w:t>
+            <w:r>
+              <w:rPr>
+                <w:rFonts w:ascii="Century" w:hAnsi="Century"/>
+                <w:i/>
+                <w:iCs/>
+                <w:sz w:val="32"/>
+                <w:szCs w:val="32"/>
+              </w:rPr>
+              <w:t>n</w:t>
+            </w:r>
+            <w:r>
+              <w:rPr>
+                <w:rFonts w:ascii="Century" w:hAnsi="Century"/>
+                <w:i/>
+                <w:iCs/>
+                <w:sz w:val="32"/>
+                <w:szCs w:val="32"/>
+              </w:rPr>
+              <w:t>)</w:t>
             </w:r>
           </w:p>
         </w:tc>
@@ -2804,7 +2989,6 @@
           </w:tcPr>
           <w:p>
             <w:pPr>
-              <w:jc w:val="center"/>
               <w:rPr>
                 <w:rFonts w:ascii="Century" w:hAnsi="Century"/>
                 <w:i/>
@@ -2941,6 +3125,155 @@
 <file path=word/numbering.xml><?xml version="1.0" encoding="utf-8"?>
 <w:numbering xmlns:wpc="http://schemas.microsoft.com/office/word/2010/wordprocessingCanvas" xmlns:cx="http://schemas.microsoft.com/office/drawing/2014/chartex" xmlns:cx1="http://schemas.microsoft.com/office/drawing/2015/9/8/chartex" xmlns:cx2="http://schemas.microsoft.com/office/drawing/2015/10/21/chartex" xmlns:cx3="http://schemas.microsoft.com/office/drawing/2016/5/9/chartex" xmlns:cx4="http://schemas.microsoft.com/office/drawing/2016/5/10/chartex" xmlns:cx5="http://schemas.microsoft.com/office/drawing/2016/5/11/chartex" xmlns:cx6="http://schemas.microsoft.com/office/drawing/2016/5/12/chartex" xmlns:cx7="http://schemas.microsoft.com/office/drawing/2016/5/13/chartex" xmlns:cx8="http://schemas.microsoft.com/office/drawing/2016/5/14/chartex" xmlns:mc="http://schemas.openxmlformats.org/markup-compatibility/2006" xmlns:aink="http://schemas.microsoft.com/office/drawing/2016/ink" xmlns:am3d="http://schemas.microsoft.com/office/drawing/2017/model3d" xmlns:o="urn:schemas-microsoft-com:office:office" xmlns:oel="http://schemas.microsoft.com/office/2019/extlst" xmlns:r="http://schemas.openxmlformats.org/officeDocument/2006/relationships" xmlns:m="http://schemas.openxmlformats.org/officeDocument/2006/math" xmlns:v="urn:schemas-microsoft-com:vml" xmlns:wp14="http://schemas.microsoft.com/office/word/2010/wordprocessingDrawing" xmlns:wp="http://schemas.openxmlformats.org/drawingml/2006/wordprocessingDrawing" xmlns:w10="urn:schemas-microsoft-com:office:word" xmlns:w="http://schemas.openxmlformats.org/wordprocessingml/2006/main" xmlns:w14="http://schemas.microsoft.com/office/word/2010/wordml" xmlns:w15="http://schemas.microsoft.com/office/word/2012/wordml" xmlns:w16cex="http://schemas.microsoft.com/office/word/2018/wordml/cex" xmlns:w16cid="http://schemas.microsoft.com/office/word/2016/wordml/cid" xmlns:w16="http://schemas.microsoft.com/office/word/2018/wordml" xmlns:w16du="http://schemas.microsoft.com/office/word/2023/wordml/word16du" xmlns:w16sdtdh="http://schemas.microsoft.com/office/word/2020/wordml/sdtdatahash" xmlns:w16sdtfl="http://schemas.microsoft.com/office/word/2024/wordml/sdtformatlock" xmlns:w16se="http://schemas.microsoft.com/office/word/2015/wordml/symex" xmlns:wpg="http://schemas.microsoft.com/office/word/2010/wordprocessingGroup" xmlns:wpi="http://schemas.microsoft.com/office/word/2010/wordprocessingInk" xmlns:wne="http://schemas.microsoft.com/office/word/2006/wordml" xmlns:wps="http://schemas.microsoft.com/office/word/2010/wordprocessingShape" mc:Ignorable="w14 w15 w16se w16cid w16 w16cex w16sdtdh w16sdtfl w16du wp14">
   <w:abstractNum w:abstractNumId="0" w15:restartNumberingAfterBreak="0">
+    <w:nsid w:val="09F073D9"/>
+    <w:multiLevelType w:val="multilevel"/>
+    <w:tmpl w:val="1D92A9F2"/>
+    <w:lvl w:ilvl="0">
+      <w:start w:val="1"/>
+      <w:numFmt w:val="bullet"/>
+      <w:lvlText w:val=""/>
+      <w:lvlJc w:val="left"/>
+      <w:pPr>
+        <w:tabs>
+          <w:tab w:val="num" w:pos="720"/>
+        </w:tabs>
+        <w:ind w:left="720" w:hanging="360"/>
+      </w:pPr>
+      <w:rPr>
+        <w:rFonts w:ascii="Symbol" w:hAnsi="Symbol" w:hint="default"/>
+        <w:sz w:val="20"/>
+      </w:rPr>
+    </w:lvl>
+    <w:lvl w:ilvl="1" w:tentative="1">
+      <w:start w:val="1"/>
+      <w:numFmt w:val="bullet"/>
+      <w:lvlText w:val="o"/>
+      <w:lvlJc w:val="left"/>
+      <w:pPr>
+        <w:tabs>
+          <w:tab w:val="num" w:pos="1440"/>
+        </w:tabs>
+        <w:ind w:left="1440" w:hanging="360"/>
+      </w:pPr>
+      <w:rPr>
+        <w:rFonts w:ascii="Courier New" w:hAnsi="Courier New" w:hint="default"/>
+        <w:sz w:val="20"/>
+      </w:rPr>
+    </w:lvl>
+    <w:lvl w:ilvl="2" w:tentative="1">
+      <w:start w:val="1"/>
+      <w:numFmt w:val="bullet"/>
+      <w:lvlText w:val=""/>
+      <w:lvlJc w:val="left"/>
+      <w:pPr>
+        <w:tabs>
+          <w:tab w:val="num" w:pos="2160"/>
+        </w:tabs>
+        <w:ind w:left="2160" w:hanging="360"/>
+      </w:pPr>
+      <w:rPr>
+        <w:rFonts w:ascii="Wingdings" w:hAnsi="Wingdings" w:hint="default"/>
+        <w:sz w:val="20"/>
+      </w:rPr>
+    </w:lvl>
+    <w:lvl w:ilvl="3" w:tentative="1">
+      <w:start w:val="1"/>
+      <w:numFmt w:val="bullet"/>
+      <w:lvlText w:val=""/>
+      <w:lvlJc w:val="left"/>
+      <w:pPr>
+        <w:tabs>
+          <w:tab w:val="num" w:pos="2880"/>
+        </w:tabs>
+        <w:ind w:left="2880" w:hanging="360"/>
+      </w:pPr>
+      <w:rPr>
+        <w:rFonts w:ascii="Wingdings" w:hAnsi="Wingdings" w:hint="default"/>
+        <w:sz w:val="20"/>
+      </w:rPr>
+    </w:lvl>
+    <w:lvl w:ilvl="4" w:tentative="1">
+      <w:start w:val="1"/>
+      <w:numFmt w:val="bullet"/>
+      <w:lvlText w:val=""/>
+      <w:lvlJc w:val="left"/>
+      <w:pPr>
+        <w:tabs>
+          <w:tab w:val="num" w:pos="3600"/>
+        </w:tabs>
+        <w:ind w:left="3600" w:hanging="360"/>
+      </w:pPr>
+      <w:rPr>
+        <w:rFonts w:ascii="Wingdings" w:hAnsi="Wingdings" w:hint="default"/>
+        <w:sz w:val="20"/>
+      </w:rPr>
+    </w:lvl>
+    <w:lvl w:ilvl="5" w:tentative="1">
+      <w:start w:val="1"/>
+      <w:numFmt w:val="bullet"/>
+      <w:lvlText w:val=""/>
+      <w:lvlJc w:val="left"/>
+      <w:pPr>
+        <w:tabs>
+          <w:tab w:val="num" w:pos="4320"/>
+        </w:tabs>
+        <w:ind w:left="4320" w:hanging="360"/>
+      </w:pPr>
+      <w:rPr>
+        <w:rFonts w:ascii="Wingdings" w:hAnsi="Wingdings" w:hint="default"/>
+        <w:sz w:val="20"/>
+      </w:rPr>
+    </w:lvl>
+    <w:lvl w:ilvl="6" w:tentative="1">
+      <w:start w:val="1"/>
+      <w:numFmt w:val="bullet"/>
+      <w:lvlText w:val=""/>
+      <w:lvlJc w:val="left"/>
+      <w:pPr>
+        <w:tabs>
+          <w:tab w:val="num" w:pos="5040"/>
+        </w:tabs>
+        <w:ind w:left="5040" w:hanging="360"/>
+      </w:pPr>
+      <w:rPr>
+        <w:rFonts w:ascii="Wingdings" w:hAnsi="Wingdings" w:hint="default"/>
+        <w:sz w:val="20"/>
+      </w:rPr>
+    </w:lvl>
+    <w:lvl w:ilvl="7" w:tentative="1">
+      <w:start w:val="1"/>
+      <w:numFmt w:val="bullet"/>
+      <w:lvlText w:val=""/>
+      <w:lvlJc w:val="left"/>
+      <w:pPr>
+        <w:tabs>
+          <w:tab w:val="num" w:pos="5760"/>
+        </w:tabs>
+        <w:ind w:left="5760" w:hanging="360"/>
+      </w:pPr>
+      <w:rPr>
+        <w:rFonts w:ascii="Wingdings" w:hAnsi="Wingdings" w:hint="default"/>
+        <w:sz w:val="20"/>
+      </w:rPr>
+    </w:lvl>
+    <w:lvl w:ilvl="8" w:tentative="1">
+      <w:start w:val="1"/>
+      <w:numFmt w:val="bullet"/>
+      <w:lvlText w:val=""/>
+      <w:lvlJc w:val="left"/>
+      <w:pPr>
+        <w:tabs>
+          <w:tab w:val="num" w:pos="6480"/>
+        </w:tabs>
+        <w:ind w:left="6480" w:hanging="360"/>
+      </w:pPr>
+      <w:rPr>
+        <w:rFonts w:ascii="Wingdings" w:hAnsi="Wingdings" w:hint="default"/>
+        <w:sz w:val="20"/>
+      </w:rPr>
+    </w:lvl>
+  </w:abstractNum>
+  <w:abstractNum w:abstractNumId="1" w15:restartNumberingAfterBreak="0">
     <w:nsid w:val="2F7F58F7"/>
     <w:multiLevelType w:val="multilevel"/>
     <w:tmpl w:val="9C4EF8DE"/>
@@ -3089,7 +3422,231 @@
       </w:rPr>
     </w:lvl>
   </w:abstractNum>
-  <w:abstractNum w:abstractNumId="1" w15:restartNumberingAfterBreak="0">
+  <w:abstractNum w:abstractNumId="2" w15:restartNumberingAfterBreak="0">
+    <w:nsid w:val="48EF34DA"/>
+    <w:multiLevelType w:val="hybridMultilevel"/>
+    <w:tmpl w:val="BAA8717C"/>
+    <w:lvl w:ilvl="0" w:tplc="FC74A0B4">
+      <w:numFmt w:val="bullet"/>
+      <w:lvlText w:val="-"/>
+      <w:lvlJc w:val="left"/>
+      <w:pPr>
+        <w:ind w:left="720" w:hanging="360"/>
+      </w:pPr>
+      <w:rPr>
+        <w:rFonts w:ascii="Aptos" w:eastAsiaTheme="minorHAnsi" w:hAnsi="Aptos" w:cstheme="minorBidi" w:hint="default"/>
+      </w:rPr>
+    </w:lvl>
+    <w:lvl w:ilvl="1" w:tplc="20000003" w:tentative="1">
+      <w:start w:val="1"/>
+      <w:numFmt w:val="bullet"/>
+      <w:lvlText w:val="o"/>
+      <w:lvlJc w:val="left"/>
+      <w:pPr>
+        <w:ind w:left="1440" w:hanging="360"/>
+      </w:pPr>
+      <w:rPr>
+        <w:rFonts w:ascii="Courier New" w:hAnsi="Courier New" w:cs="Courier New" w:hint="default"/>
+      </w:rPr>
+    </w:lvl>
+    <w:lvl w:ilvl="2" w:tplc="20000005" w:tentative="1">
+      <w:start w:val="1"/>
+      <w:numFmt w:val="bullet"/>
+      <w:lvlText w:val=""/>
+      <w:lvlJc w:val="left"/>
+      <w:pPr>
+        <w:ind w:left="2160" w:hanging="360"/>
+      </w:pPr>
+      <w:rPr>
+        <w:rFonts w:ascii="Wingdings" w:hAnsi="Wingdings" w:hint="default"/>
+      </w:rPr>
+    </w:lvl>
+    <w:lvl w:ilvl="3" w:tplc="20000001" w:tentative="1">
+      <w:start w:val="1"/>
+      <w:numFmt w:val="bullet"/>
+      <w:lvlText w:val=""/>
+      <w:lvlJc w:val="left"/>
+      <w:pPr>
+        <w:ind w:left="2880" w:hanging="360"/>
+      </w:pPr>
+      <w:rPr>
+        <w:rFonts w:ascii="Symbol" w:hAnsi="Symbol" w:hint="default"/>
+      </w:rPr>
+    </w:lvl>
+    <w:lvl w:ilvl="4" w:tplc="20000003" w:tentative="1">
+      <w:start w:val="1"/>
+      <w:numFmt w:val="bullet"/>
+      <w:lvlText w:val="o"/>
+      <w:lvlJc w:val="left"/>
+      <w:pPr>
+        <w:ind w:left="3600" w:hanging="360"/>
+      </w:pPr>
+      <w:rPr>
+        <w:rFonts w:ascii="Courier New" w:hAnsi="Courier New" w:cs="Courier New" w:hint="default"/>
+      </w:rPr>
+    </w:lvl>
+    <w:lvl w:ilvl="5" w:tplc="20000005" w:tentative="1">
+      <w:start w:val="1"/>
+      <w:numFmt w:val="bullet"/>
+      <w:lvlText w:val=""/>
+      <w:lvlJc w:val="left"/>
+      <w:pPr>
+        <w:ind w:left="4320" w:hanging="360"/>
+      </w:pPr>
+      <w:rPr>
+        <w:rFonts w:ascii="Wingdings" w:hAnsi="Wingdings" w:hint="default"/>
+      </w:rPr>
+    </w:lvl>
+    <w:lvl w:ilvl="6" w:tplc="20000001" w:tentative="1">
+      <w:start w:val="1"/>
+      <w:numFmt w:val="bullet"/>
+      <w:lvlText w:val=""/>
+      <w:lvlJc w:val="left"/>
+      <w:pPr>
+        <w:ind w:left="5040" w:hanging="360"/>
+      </w:pPr>
+      <w:rPr>
+        <w:rFonts w:ascii="Symbol" w:hAnsi="Symbol" w:hint="default"/>
+      </w:rPr>
+    </w:lvl>
+    <w:lvl w:ilvl="7" w:tplc="20000003" w:tentative="1">
+      <w:start w:val="1"/>
+      <w:numFmt w:val="bullet"/>
+      <w:lvlText w:val="o"/>
+      <w:lvlJc w:val="left"/>
+      <w:pPr>
+        <w:ind w:left="5760" w:hanging="360"/>
+      </w:pPr>
+      <w:rPr>
+        <w:rFonts w:ascii="Courier New" w:hAnsi="Courier New" w:cs="Courier New" w:hint="default"/>
+      </w:rPr>
+    </w:lvl>
+    <w:lvl w:ilvl="8" w:tplc="20000005" w:tentative="1">
+      <w:start w:val="1"/>
+      <w:numFmt w:val="bullet"/>
+      <w:lvlText w:val=""/>
+      <w:lvlJc w:val="left"/>
+      <w:pPr>
+        <w:ind w:left="6480" w:hanging="360"/>
+      </w:pPr>
+      <w:rPr>
+        <w:rFonts w:ascii="Wingdings" w:hAnsi="Wingdings" w:hint="default"/>
+      </w:rPr>
+    </w:lvl>
+  </w:abstractNum>
+  <w:abstractNum w:abstractNumId="3" w15:restartNumberingAfterBreak="0">
+    <w:nsid w:val="51E166F7"/>
+    <w:multiLevelType w:val="hybridMultilevel"/>
+    <w:tmpl w:val="FCE8F6BA"/>
+    <w:lvl w:ilvl="0" w:tplc="F7144F48">
+      <w:numFmt w:val="bullet"/>
+      <w:lvlText w:val="-"/>
+      <w:lvlJc w:val="left"/>
+      <w:pPr>
+        <w:ind w:left="720" w:hanging="360"/>
+      </w:pPr>
+      <w:rPr>
+        <w:rFonts w:ascii="Aptos" w:eastAsiaTheme="minorHAnsi" w:hAnsi="Aptos" w:cstheme="minorBidi" w:hint="default"/>
+      </w:rPr>
+    </w:lvl>
+    <w:lvl w:ilvl="1" w:tplc="20000003" w:tentative="1">
+      <w:start w:val="1"/>
+      <w:numFmt w:val="bullet"/>
+      <w:lvlText w:val="o"/>
+      <w:lvlJc w:val="left"/>
+      <w:pPr>
+        <w:ind w:left="1440" w:hanging="360"/>
+      </w:pPr>
+      <w:rPr>
+        <w:rFonts w:ascii="Courier New" w:hAnsi="Courier New" w:cs="Courier New" w:hint="default"/>
+      </w:rPr>
+    </w:lvl>
+    <w:lvl w:ilvl="2" w:tplc="20000005" w:tentative="1">
+      <w:start w:val="1"/>
+      <w:numFmt w:val="bullet"/>
+      <w:lvlText w:val=""/>
+      <w:lvlJc w:val="left"/>
+      <w:pPr>
+        <w:ind w:left="2160" w:hanging="360"/>
+      </w:pPr>
+      <w:rPr>
+        <w:rFonts w:ascii="Wingdings" w:hAnsi="Wingdings" w:hint="default"/>
+      </w:rPr>
+    </w:lvl>
+    <w:lvl w:ilvl="3" w:tplc="20000001" w:tentative="1">
+      <w:start w:val="1"/>
+      <w:numFmt w:val="bullet"/>
+      <w:lvlText w:val=""/>
+      <w:lvlJc w:val="left"/>
+      <w:pPr>
+        <w:ind w:left="2880" w:hanging="360"/>
+      </w:pPr>
+      <w:rPr>
+        <w:rFonts w:ascii="Symbol" w:hAnsi="Symbol" w:hint="default"/>
+      </w:rPr>
+    </w:lvl>
+    <w:lvl w:ilvl="4" w:tplc="20000003" w:tentative="1">
+      <w:start w:val="1"/>
+      <w:numFmt w:val="bullet"/>
+      <w:lvlText w:val="o"/>
+      <w:lvlJc w:val="left"/>
+      <w:pPr>
+        <w:ind w:left="3600" w:hanging="360"/>
+      </w:pPr>
+      <w:rPr>
+        <w:rFonts w:ascii="Courier New" w:hAnsi="Courier New" w:cs="Courier New" w:hint="default"/>
+      </w:rPr>
+    </w:lvl>
+    <w:lvl w:ilvl="5" w:tplc="20000005" w:tentative="1">
+      <w:start w:val="1"/>
+      <w:numFmt w:val="bullet"/>
+      <w:lvlText w:val=""/>
+      <w:lvlJc w:val="left"/>
+      <w:pPr>
+        <w:ind w:left="4320" w:hanging="360"/>
+      </w:pPr>
+      <w:rPr>
+        <w:rFonts w:ascii="Wingdings" w:hAnsi="Wingdings" w:hint="default"/>
+      </w:rPr>
+    </w:lvl>
+    <w:lvl w:ilvl="6" w:tplc="20000001" w:tentative="1">
+      <w:start w:val="1"/>
+      <w:numFmt w:val="bullet"/>
+      <w:lvlText w:val=""/>
+      <w:lvlJc w:val="left"/>
+      <w:pPr>
+        <w:ind w:left="5040" w:hanging="360"/>
+      </w:pPr>
+      <w:rPr>
+        <w:rFonts w:ascii="Symbol" w:hAnsi="Symbol" w:hint="default"/>
+      </w:rPr>
+    </w:lvl>
+    <w:lvl w:ilvl="7" w:tplc="20000003" w:tentative="1">
+      <w:start w:val="1"/>
+      <w:numFmt w:val="bullet"/>
+      <w:lvlText w:val="o"/>
+      <w:lvlJc w:val="left"/>
+      <w:pPr>
+        <w:ind w:left="5760" w:hanging="360"/>
+      </w:pPr>
+      <w:rPr>
+        <w:rFonts w:ascii="Courier New" w:hAnsi="Courier New" w:cs="Courier New" w:hint="default"/>
+      </w:rPr>
+    </w:lvl>
+    <w:lvl w:ilvl="8" w:tplc="20000005" w:tentative="1">
+      <w:start w:val="1"/>
+      <w:numFmt w:val="bullet"/>
+      <w:lvlText w:val=""/>
+      <w:lvlJc w:val="left"/>
+      <w:pPr>
+        <w:ind w:left="6480" w:hanging="360"/>
+      </w:pPr>
+      <w:rPr>
+        <w:rFonts w:ascii="Wingdings" w:hAnsi="Wingdings" w:hint="default"/>
+      </w:rPr>
+    </w:lvl>
+  </w:abstractNum>
+  <w:abstractNum w:abstractNumId="4" w15:restartNumberingAfterBreak="0">
     <w:nsid w:val="63657460"/>
     <w:multiLevelType w:val="multilevel"/>
     <w:tmpl w:val="A2E80EC0"/>
@@ -3238,7 +3795,7 @@
       </w:rPr>
     </w:lvl>
   </w:abstractNum>
-  <w:abstractNum w:abstractNumId="2" w15:restartNumberingAfterBreak="0">
+  <w:abstractNum w:abstractNumId="5" w15:restartNumberingAfterBreak="0">
     <w:nsid w:val="776C32D6"/>
     <w:multiLevelType w:val="hybridMultilevel"/>
     <w:tmpl w:val="36CA4802"/>
@@ -3351,13 +3908,174 @@
       </w:rPr>
     </w:lvl>
   </w:abstractNum>
+  <w:abstractNum w:abstractNumId="6" w15:restartNumberingAfterBreak="0">
+    <w:nsid w:val="7D852E24"/>
+    <w:multiLevelType w:val="multilevel"/>
+    <w:tmpl w:val="AAAE8092"/>
+    <w:lvl w:ilvl="0">
+      <w:start w:val="1"/>
+      <w:numFmt w:val="bullet"/>
+      <w:lvlText w:val=""/>
+      <w:lvlJc w:val="left"/>
+      <w:pPr>
+        <w:tabs>
+          <w:tab w:val="num" w:pos="720"/>
+        </w:tabs>
+        <w:ind w:left="720" w:hanging="360"/>
+      </w:pPr>
+      <w:rPr>
+        <w:rFonts w:ascii="Symbol" w:hAnsi="Symbol" w:hint="default"/>
+        <w:sz w:val="20"/>
+      </w:rPr>
+    </w:lvl>
+    <w:lvl w:ilvl="1" w:tentative="1">
+      <w:start w:val="1"/>
+      <w:numFmt w:val="bullet"/>
+      <w:lvlText w:val="o"/>
+      <w:lvlJc w:val="left"/>
+      <w:pPr>
+        <w:tabs>
+          <w:tab w:val="num" w:pos="1440"/>
+        </w:tabs>
+        <w:ind w:left="1440" w:hanging="360"/>
+      </w:pPr>
+      <w:rPr>
+        <w:rFonts w:ascii="Courier New" w:hAnsi="Courier New" w:hint="default"/>
+        <w:sz w:val="20"/>
+      </w:rPr>
+    </w:lvl>
+    <w:lvl w:ilvl="2" w:tentative="1">
+      <w:start w:val="1"/>
+      <w:numFmt w:val="bullet"/>
+      <w:lvlText w:val=""/>
+      <w:lvlJc w:val="left"/>
+      <w:pPr>
+        <w:tabs>
+          <w:tab w:val="num" w:pos="2160"/>
+        </w:tabs>
+        <w:ind w:left="2160" w:hanging="360"/>
+      </w:pPr>
+      <w:rPr>
+        <w:rFonts w:ascii="Wingdings" w:hAnsi="Wingdings" w:hint="default"/>
+        <w:sz w:val="20"/>
+      </w:rPr>
+    </w:lvl>
+    <w:lvl w:ilvl="3" w:tentative="1">
+      <w:start w:val="1"/>
+      <w:numFmt w:val="bullet"/>
+      <w:lvlText w:val=""/>
+      <w:lvlJc w:val="left"/>
+      <w:pPr>
+        <w:tabs>
+          <w:tab w:val="num" w:pos="2880"/>
+        </w:tabs>
+        <w:ind w:left="2880" w:hanging="360"/>
+      </w:pPr>
+      <w:rPr>
+        <w:rFonts w:ascii="Wingdings" w:hAnsi="Wingdings" w:hint="default"/>
+        <w:sz w:val="20"/>
+      </w:rPr>
+    </w:lvl>
+    <w:lvl w:ilvl="4" w:tentative="1">
+      <w:start w:val="1"/>
+      <w:numFmt w:val="bullet"/>
+      <w:lvlText w:val=""/>
+      <w:lvlJc w:val="left"/>
+      <w:pPr>
+        <w:tabs>
+          <w:tab w:val="num" w:pos="3600"/>
+        </w:tabs>
+        <w:ind w:left="3600" w:hanging="360"/>
+      </w:pPr>
+      <w:rPr>
+        <w:rFonts w:ascii="Wingdings" w:hAnsi="Wingdings" w:hint="default"/>
+        <w:sz w:val="20"/>
+      </w:rPr>
+    </w:lvl>
+    <w:lvl w:ilvl="5" w:tentative="1">
+      <w:start w:val="1"/>
+      <w:numFmt w:val="bullet"/>
+      <w:lvlText w:val=""/>
+      <w:lvlJc w:val="left"/>
+      <w:pPr>
+        <w:tabs>
+          <w:tab w:val="num" w:pos="4320"/>
+        </w:tabs>
+        <w:ind w:left="4320" w:hanging="360"/>
+      </w:pPr>
+      <w:rPr>
+        <w:rFonts w:ascii="Wingdings" w:hAnsi="Wingdings" w:hint="default"/>
+        <w:sz w:val="20"/>
+      </w:rPr>
+    </w:lvl>
+    <w:lvl w:ilvl="6" w:tentative="1">
+      <w:start w:val="1"/>
+      <w:numFmt w:val="bullet"/>
+      <w:lvlText w:val=""/>
+      <w:lvlJc w:val="left"/>
+      <w:pPr>
+        <w:tabs>
+          <w:tab w:val="num" w:pos="5040"/>
+        </w:tabs>
+        <w:ind w:left="5040" w:hanging="360"/>
+      </w:pPr>
+      <w:rPr>
+        <w:rFonts w:ascii="Wingdings" w:hAnsi="Wingdings" w:hint="default"/>
+        <w:sz w:val="20"/>
+      </w:rPr>
+    </w:lvl>
+    <w:lvl w:ilvl="7" w:tentative="1">
+      <w:start w:val="1"/>
+      <w:numFmt w:val="bullet"/>
+      <w:lvlText w:val=""/>
+      <w:lvlJc w:val="left"/>
+      <w:pPr>
+        <w:tabs>
+          <w:tab w:val="num" w:pos="5760"/>
+        </w:tabs>
+        <w:ind w:left="5760" w:hanging="360"/>
+      </w:pPr>
+      <w:rPr>
+        <w:rFonts w:ascii="Wingdings" w:hAnsi="Wingdings" w:hint="default"/>
+        <w:sz w:val="20"/>
+      </w:rPr>
+    </w:lvl>
+    <w:lvl w:ilvl="8" w:tentative="1">
+      <w:start w:val="1"/>
+      <w:numFmt w:val="bullet"/>
+      <w:lvlText w:val=""/>
+      <w:lvlJc w:val="left"/>
+      <w:pPr>
+        <w:tabs>
+          <w:tab w:val="num" w:pos="6480"/>
+        </w:tabs>
+        <w:ind w:left="6480" w:hanging="360"/>
+      </w:pPr>
+      <w:rPr>
+        <w:rFonts w:ascii="Wingdings" w:hAnsi="Wingdings" w:hint="default"/>
+        <w:sz w:val="20"/>
+      </w:rPr>
+    </w:lvl>
+  </w:abstractNum>
   <w:num w:numId="1" w16cid:durableId="177547849">
+    <w:abstractNumId w:val="1"/>
+  </w:num>
+  <w:num w:numId="2" w16cid:durableId="465003572">
+    <w:abstractNumId w:val="4"/>
+  </w:num>
+  <w:num w:numId="3" w16cid:durableId="609747264">
+    <w:abstractNumId w:val="5"/>
+  </w:num>
+  <w:num w:numId="4" w16cid:durableId="672954715">
     <w:abstractNumId w:val="0"/>
   </w:num>
-  <w:num w:numId="2" w16cid:durableId="465003572">
-    <w:abstractNumId w:val="1"/>
+  <w:num w:numId="5" w16cid:durableId="2086684279">
+    <w:abstractNumId w:val="6"/>
   </w:num>
-  <w:num w:numId="3" w16cid:durableId="609747264">
+  <w:num w:numId="6" w16cid:durableId="845553311">
+    <w:abstractNumId w:val="3"/>
+  </w:num>
+  <w:num w:numId="7" w16cid:durableId="1374498581">
     <w:abstractNumId w:val="2"/>
   </w:num>
 </w:numbering>

</xml_diff>

<commit_message>
update Big O singly
</commit_message>
<xml_diff>
--- a/SingleLinkedList/singlyLinkedList.docx
+++ b/SingleLinkedList/singlyLinkedList.docx
@@ -42,12 +42,27 @@
       <w:pPr>
         <w:pStyle w:val="Subtitle"/>
       </w:pPr>
-      <w:r>
-        <w:t>Skemaer</w:t>
-      </w:r>
-      <w:r>
-        <w:t xml:space="preserve"> – til sammenligning</w:t>
-      </w:r>
+      <w:proofErr w:type="spellStart"/>
+      <w:r>
+        <w:t>SingleLinkedList</w:t>
+      </w:r>
+      <w:proofErr w:type="spellEnd"/>
+      <w:r>
+        <w:t xml:space="preserve"> uden </w:t>
+      </w:r>
+      <w:proofErr w:type="spellStart"/>
+      <w:r>
+        <w:t>size</w:t>
+      </w:r>
+      <w:proofErr w:type="spellEnd"/>
+      <w:r>
+        <w:t xml:space="preserve"> og </w:t>
+      </w:r>
+      <w:proofErr w:type="spellStart"/>
+      <w:r>
+        <w:t>tail</w:t>
+      </w:r>
+      <w:proofErr w:type="spellEnd"/>
     </w:p>
     <w:p>
       <w:pPr>
@@ -1604,12 +1619,12 @@
         <w:tblLook w:val="04A0" w:firstRow="1" w:lastRow="0" w:firstColumn="1" w:lastColumn="0" w:noHBand="0" w:noVBand="1"/>
       </w:tblPr>
       <w:tblGrid>
-        <w:gridCol w:w="1413"/>
-        <w:gridCol w:w="1701"/>
-        <w:gridCol w:w="1701"/>
-        <w:gridCol w:w="1701"/>
-        <w:gridCol w:w="1683"/>
-        <w:gridCol w:w="1577"/>
+        <w:gridCol w:w="1410"/>
+        <w:gridCol w:w="1695"/>
+        <w:gridCol w:w="1696"/>
+        <w:gridCol w:w="1695"/>
+        <w:gridCol w:w="1677"/>
+        <w:gridCol w:w="1603"/>
       </w:tblGrid>
       <w:tr>
         <w:tc>
@@ -1913,13 +1928,23 @@
                 <w:szCs w:val="32"/>
               </w:rPr>
             </w:pPr>
-            <w:r>
-              <w:rPr>
-                <w:rFonts w:ascii="Century" w:hAnsi="Century"/>
-                <w:sz w:val="32"/>
-                <w:szCs w:val="32"/>
-              </w:rPr>
-              <w:t>O(n</w:t>
+            <w:proofErr w:type="gramStart"/>
+            <w:r>
+              <w:rPr>
+                <w:rFonts w:ascii="Century" w:hAnsi="Century"/>
+                <w:sz w:val="32"/>
+                <w:szCs w:val="32"/>
+              </w:rPr>
+              <w:t>O(</w:t>
+            </w:r>
+            <w:proofErr w:type="gramEnd"/>
+            <w:r>
+              <w:rPr>
+                <w:rFonts w:ascii="Century" w:hAnsi="Century"/>
+                <w:sz w:val="32"/>
+                <w:szCs w:val="32"/>
+              </w:rPr>
+              <w:t>1</w:t>
             </w:r>
             <w:r>
               <w:rPr>
@@ -2259,14 +2284,22 @@
             <w:tcW w:w="1683" w:type="dxa"/>
             <w:shd w:val="clear" w:color="auto" w:fill="FAE2D5" w:themeFill="accent2" w:themeFillTint="33"/>
           </w:tcPr>
-          <w:p/>
+          <w:p>
+            <w:r>
+              <w:t>Efter node</w:t>
+            </w:r>
+          </w:p>
         </w:tc>
         <w:tc>
           <w:tcPr>
             <w:tcW w:w="1577" w:type="dxa"/>
             <w:shd w:val="clear" w:color="auto" w:fill="FAE2D5" w:themeFill="accent2" w:themeFillTint="33"/>
           </w:tcPr>
-          <w:p/>
+          <w:p>
+            <w:r>
+              <w:t>Før node</w:t>
+            </w:r>
+          </w:p>
         </w:tc>
       </w:tr>
       <w:tr>
@@ -2390,7 +2423,6 @@
         <w:tc>
           <w:tcPr>
             <w:tcW w:w="1683" w:type="dxa"/>
-            <w:shd w:val="clear" w:color="auto" w:fill="A6A6A6" w:themeFill="background1" w:themeFillShade="A6"/>
             <w:vAlign w:val="center"/>
           </w:tcPr>
           <w:p>
@@ -2404,12 +2436,43 @@
                 <w:szCs w:val="32"/>
               </w:rPr>
             </w:pPr>
+            <w:proofErr w:type="gramStart"/>
+            <w:r>
+              <w:rPr>
+                <w:rFonts w:ascii="Century" w:hAnsi="Century"/>
+                <w:i/>
+                <w:iCs/>
+                <w:sz w:val="32"/>
+                <w:szCs w:val="32"/>
+              </w:rPr>
+              <w:t>O(</w:t>
+            </w:r>
+            <w:proofErr w:type="gramEnd"/>
+            <w:r>
+              <w:rPr>
+                <w:rFonts w:ascii="Century" w:hAnsi="Century"/>
+                <w:i/>
+                <w:iCs/>
+                <w:sz w:val="32"/>
+                <w:szCs w:val="32"/>
+              </w:rPr>
+              <w:t>1</w:t>
+            </w:r>
+            <w:r>
+              <w:rPr>
+                <w:rFonts w:ascii="Century" w:hAnsi="Century"/>
+                <w:i/>
+                <w:iCs/>
+                <w:sz w:val="32"/>
+                <w:szCs w:val="32"/>
+              </w:rPr>
+              <w:t>)</w:t>
+            </w:r>
           </w:p>
         </w:tc>
         <w:tc>
           <w:tcPr>
             <w:tcW w:w="1577" w:type="dxa"/>
-            <w:shd w:val="clear" w:color="auto" w:fill="A6A6A6" w:themeFill="background1" w:themeFillShade="A6"/>
             <w:vAlign w:val="center"/>
           </w:tcPr>
           <w:p>
@@ -2423,6 +2486,16 @@
                 <w:szCs w:val="32"/>
               </w:rPr>
             </w:pPr>
+            <w:r>
+              <w:rPr>
+                <w:rFonts w:ascii="Century" w:hAnsi="Century"/>
+                <w:i/>
+                <w:iCs/>
+                <w:sz w:val="32"/>
+                <w:szCs w:val="32"/>
+              </w:rPr>
+              <w:t>O(n)</w:t>
+            </w:r>
           </w:p>
         </w:tc>
       </w:tr>
@@ -2483,14 +2556,22 @@
             <w:tcW w:w="1683" w:type="dxa"/>
             <w:shd w:val="clear" w:color="auto" w:fill="FAE2D5" w:themeFill="accent2" w:themeFillTint="33"/>
           </w:tcPr>
-          <w:p/>
+          <w:p>
+            <w:r>
+              <w:t>Efter node</w:t>
+            </w:r>
+          </w:p>
         </w:tc>
         <w:tc>
           <w:tcPr>
             <w:tcW w:w="1577" w:type="dxa"/>
             <w:shd w:val="clear" w:color="auto" w:fill="FAE2D5" w:themeFill="accent2" w:themeFillTint="33"/>
           </w:tcPr>
-          <w:p/>
+          <w:p>
+            <w:r>
+              <w:t>Før node</w:t>
+            </w:r>
+          </w:p>
         </w:tc>
       </w:tr>
       <w:tr>
@@ -2619,7 +2700,6 @@
                 <w:szCs w:val="32"/>
               </w:rPr>
             </w:pPr>
-            <w:proofErr w:type="gramStart"/>
             <w:r>
               <w:rPr>
                 <w:rFonts w:ascii="Century" w:hAnsi="Century"/>
@@ -2630,16 +2710,15 @@
               </w:rPr>
               <w:t>O(</w:t>
             </w:r>
-            <w:proofErr w:type="gramEnd"/>
-            <w:r>
-              <w:rPr>
-                <w:rFonts w:ascii="Century" w:hAnsi="Century"/>
-                <w:i/>
-                <w:iCs/>
-                <w:sz w:val="32"/>
-                <w:szCs w:val="32"/>
-              </w:rPr>
-              <w:t>1</w:t>
+            <w:r>
+              <w:rPr>
+                <w:rFonts w:ascii="Century" w:hAnsi="Century"/>
+                <w:i/>
+                <w:iCs/>
+                <w:sz w:val="32"/>
+                <w:szCs w:val="32"/>
+              </w:rPr>
+              <w:t>n</w:t>
             </w:r>
             <w:r>
               <w:rPr>
@@ -2656,7 +2735,6 @@
         <w:tc>
           <w:tcPr>
             <w:tcW w:w="1683" w:type="dxa"/>
-            <w:shd w:val="clear" w:color="auto" w:fill="BFBFBF" w:themeFill="background1" w:themeFillShade="BF"/>
             <w:vAlign w:val="center"/>
           </w:tcPr>
           <w:p>
@@ -2670,12 +2748,43 @@
                 <w:szCs w:val="32"/>
               </w:rPr>
             </w:pPr>
+            <w:proofErr w:type="gramStart"/>
+            <w:r>
+              <w:rPr>
+                <w:rFonts w:ascii="Century" w:hAnsi="Century"/>
+                <w:i/>
+                <w:iCs/>
+                <w:sz w:val="32"/>
+                <w:szCs w:val="32"/>
+              </w:rPr>
+              <w:t>O(</w:t>
+            </w:r>
+            <w:proofErr w:type="gramEnd"/>
+            <w:r>
+              <w:rPr>
+                <w:rFonts w:ascii="Century" w:hAnsi="Century"/>
+                <w:i/>
+                <w:iCs/>
+                <w:sz w:val="32"/>
+                <w:szCs w:val="32"/>
+              </w:rPr>
+              <w:t>1</w:t>
+            </w:r>
+            <w:r>
+              <w:rPr>
+                <w:rFonts w:ascii="Century" w:hAnsi="Century"/>
+                <w:i/>
+                <w:iCs/>
+                <w:sz w:val="32"/>
+                <w:szCs w:val="32"/>
+              </w:rPr>
+              <w:t>)</w:t>
+            </w:r>
           </w:p>
         </w:tc>
         <w:tc>
           <w:tcPr>
             <w:tcW w:w="1577" w:type="dxa"/>
-            <w:shd w:val="clear" w:color="auto" w:fill="BFBFBF" w:themeFill="background1" w:themeFillShade="BF"/>
             <w:vAlign w:val="center"/>
           </w:tcPr>
           <w:p>
@@ -2689,6 +2798,16 @@
                 <w:szCs w:val="32"/>
               </w:rPr>
             </w:pPr>
+            <w:r>
+              <w:rPr>
+                <w:rFonts w:ascii="Century" w:hAnsi="Century"/>
+                <w:i/>
+                <w:iCs/>
+                <w:sz w:val="32"/>
+                <w:szCs w:val="32"/>
+              </w:rPr>
+              <w:t>O(n)</w:t>
+            </w:r>
           </w:p>
         </w:tc>
       </w:tr>
@@ -2775,7 +2894,11 @@
             <w:tcW w:w="1577" w:type="dxa"/>
             <w:shd w:val="clear" w:color="auto" w:fill="D9F2D0" w:themeFill="accent6" w:themeFillTint="33"/>
           </w:tcPr>
-          <w:p/>
+          <w:p>
+            <w:r>
+              <w:t>Nodes</w:t>
+            </w:r>
+          </w:p>
         </w:tc>
       </w:tr>
       <w:tr>
@@ -2984,7 +3107,6 @@
         <w:tc>
           <w:tcPr>
             <w:tcW w:w="1577" w:type="dxa"/>
-            <w:shd w:val="clear" w:color="auto" w:fill="BFBFBF" w:themeFill="background1" w:themeFillShade="BF"/>
             <w:vAlign w:val="center"/>
           </w:tcPr>
           <w:p>
@@ -2997,11 +3119,88 @@
                 <w:szCs w:val="32"/>
               </w:rPr>
             </w:pPr>
+            <w:r>
+              <w:rPr>
+                <w:rFonts w:ascii="Century" w:hAnsi="Century"/>
+                <w:i/>
+                <w:iCs/>
+                <w:sz w:val="32"/>
+                <w:szCs w:val="32"/>
+              </w:rPr>
+              <w:t>O(</w:t>
+            </w:r>
+            <w:proofErr w:type="gramStart"/>
+            <w:r>
+              <w:rPr>
+                <w:rFonts w:ascii="Century" w:hAnsi="Century"/>
+                <w:i/>
+                <w:iCs/>
+                <w:sz w:val="32"/>
+                <w:szCs w:val="32"/>
+              </w:rPr>
+              <w:t>1)</w:t>
+            </w:r>
+            <w:r>
+              <w:rPr>
+                <w:rFonts w:ascii="Century" w:hAnsi="Century"/>
+                <w:i/>
+                <w:iCs/>
+                <w:sz w:val="32"/>
+                <w:szCs w:val="32"/>
+              </w:rPr>
+              <w:t>/</w:t>
+            </w:r>
+            <w:proofErr w:type="gramEnd"/>
+            <w:r>
+              <w:rPr>
+                <w:rFonts w:ascii="Century" w:hAnsi="Century"/>
+                <w:i/>
+                <w:iCs/>
+                <w:sz w:val="32"/>
+                <w:szCs w:val="32"/>
+              </w:rPr>
+              <w:t>O(n)</w:t>
+            </w:r>
           </w:p>
         </w:tc>
       </w:tr>
     </w:tbl>
-    <w:p/>
+    <w:p>
+      <w:r>
+        <w:rPr>
+          <w:b/>
+          <w:bCs/>
+        </w:rPr>
+        <w:t>*Nodes</w:t>
+      </w:r>
+      <w:r>
+        <w:t xml:space="preserve"> </w:t>
+      </w:r>
+      <w:proofErr w:type="spellStart"/>
+      <w:r>
+        <w:t>Temp</w:t>
+      </w:r>
+      <w:proofErr w:type="spellEnd"/>
+      <w:r>
+        <w:t xml:space="preserve"> = node1.data node1.data=node2.data </w:t>
+      </w:r>
+      <w:proofErr w:type="spellStart"/>
+      <w:r>
+        <w:t>node2.da</w:t>
+      </w:r>
+      <w:r>
+        <w:t>ta</w:t>
+      </w:r>
+      <w:proofErr w:type="spellEnd"/>
+      <w:r>
+        <w:t xml:space="preserve"> = </w:t>
+      </w:r>
+      <w:proofErr w:type="spellStart"/>
+      <w:r>
+        <w:t>temp</w:t>
+      </w:r>
+      <w:proofErr w:type="spellEnd"/>
+    </w:p>
     <w:sectPr>
       <w:pgSz w:w="11906" w:h="16838"/>
       <w:pgMar w:top="1701" w:right="1134" w:bottom="1701" w:left="1134" w:header="708" w:footer="708" w:gutter="0"/>
@@ -4684,6 +4883,7 @@
   <w:style w:type="character" w:default="1" w:styleId="DefaultParagraphFont">
     <w:name w:val="Default Paragraph Font"/>
     <w:uiPriority w:val="1"/>
+    <w:semiHidden/>
     <w:unhideWhenUsed/>
   </w:style>
   <w:style w:type="table" w:default="1" w:styleId="TableNormal">

</xml_diff>